<commit_message>
fix: spelling mistakes, added comments, architecture requirements
</commit_message>
<xml_diff>
--- a/docs/Architecture_Requirements.docx
+++ b/docs/Architecture_Requirements.docx
@@ -11,7 +11,438 @@
         <w:rPr>
           <w:rtl w:val="0"/>
         </w:rPr>
-        <w:t xml:space="preserve">Kuba Mazur, RSMS, Project Architecture</w:t>
+        <w:t xml:space="preserve">ERSMS, Group F, Project Architecture</w:t>
+      </w:r>
+    </w:p>
+    <w:p>
+      <w:pPr>
+        <w:pStyle w:val="Heading1"/>
+        <w:rPr/>
+      </w:pPr>
+      <w:bookmarkStart w:colFirst="0" w:colLast="0" w:name="_heading=h.2oic4z45fz03" w:id="0"/>
+      <w:bookmarkEnd w:id="0"/>
+      <w:r>
+        <w:rPr>
+          <w:rtl w:val="0"/>
+        </w:rPr>
+        <w:t xml:space="preserve">Changelog</w:t>
+      </w:r>
+    </w:p>
+    <w:p>
+      <w:pPr>
+        <w:rPr/>
+      </w:pPr>
+      <w:r>
+        <w:rPr>
+          <w:rtl w:val="0"/>
+        </w:rPr>
+      </w:r>
+    </w:p>
+    <w:sdt>
+      <w:sdtPr>
+        <w:lock w:val="contentLocked"/>
+        <w:tag w:val="goog_rdk_0"/>
+      </w:sdtPr>
+      <w:sdtContent>
+        <w:tbl>
+          <w:tblPr>
+            <w:tblStyle w:val="Table1"/>
+            <w:tblW w:w="9072.0" w:type="dxa"/>
+            <w:jc w:val="left"/>
+            <w:tblBorders>
+              <w:top w:color="000000" w:space="0" w:sz="8" w:val="single"/>
+              <w:left w:color="000000" w:space="0" w:sz="8" w:val="single"/>
+              <w:bottom w:color="000000" w:space="0" w:sz="8" w:val="single"/>
+              <w:right w:color="000000" w:space="0" w:sz="8" w:val="single"/>
+              <w:insideH w:color="000000" w:space="0" w:sz="8" w:val="single"/>
+              <w:insideV w:color="000000" w:space="0" w:sz="8" w:val="single"/>
+            </w:tblBorders>
+            <w:tblLayout w:type="fixed"/>
+            <w:tblLook w:val="0600"/>
+          </w:tblPr>
+          <w:tblGrid>
+            <w:gridCol w:w="3024"/>
+            <w:gridCol w:w="3024"/>
+            <w:gridCol w:w="3024"/>
+            <w:tblGridChange w:id="0">
+              <w:tblGrid>
+                <w:gridCol w:w="3024"/>
+                <w:gridCol w:w="3024"/>
+                <w:gridCol w:w="3024"/>
+              </w:tblGrid>
+            </w:tblGridChange>
+          </w:tblGrid>
+          <w:tr>
+            <w:trPr>
+              <w:cantSplit w:val="0"/>
+              <w:tblHeader w:val="0"/>
+            </w:trPr>
+            <w:tc>
+              <w:tcPr>
+                <w:shd w:fill="auto" w:val="clear"/>
+                <w:tcMar>
+                  <w:top w:w="100.0" w:type="dxa"/>
+                  <w:left w:w="100.0" w:type="dxa"/>
+                  <w:bottom w:w="100.0" w:type="dxa"/>
+                  <w:right w:w="100.0" w:type="dxa"/>
+                </w:tcMar>
+                <w:vAlign w:val="top"/>
+              </w:tcPr>
+              <w:p>
+                <w:pPr>
+                  <w:keepNext w:val="0"/>
+                  <w:keepLines w:val="0"/>
+                  <w:pageBreakBefore w:val="0"/>
+                  <w:widowControl w:val="0"/>
+                  <w:pBdr>
+                    <w:top w:space="0" w:sz="0" w:val="nil"/>
+                    <w:left w:space="0" w:sz="0" w:val="nil"/>
+                    <w:bottom w:space="0" w:sz="0" w:val="nil"/>
+                    <w:right w:space="0" w:sz="0" w:val="nil"/>
+                    <w:between w:space="0" w:sz="0" w:val="nil"/>
+                  </w:pBdr>
+                  <w:shd w:fill="auto" w:val="clear"/>
+                  <w:spacing w:after="0" w:before="0" w:line="240" w:lineRule="auto"/>
+                  <w:ind w:left="0" w:right="0" w:firstLine="0"/>
+                  <w:jc w:val="left"/>
+                  <w:rPr/>
+                </w:pPr>
+                <w:r>
+                  <w:rPr>
+                    <w:rtl w:val="0"/>
+                  </w:rPr>
+                  <w:t xml:space="preserve">Changes Date</w:t>
+                </w:r>
+              </w:p>
+            </w:tc>
+            <w:tc>
+              <w:tcPr>
+                <w:shd w:fill="auto" w:val="clear"/>
+                <w:tcMar>
+                  <w:top w:w="100.0" w:type="dxa"/>
+                  <w:left w:w="100.0" w:type="dxa"/>
+                  <w:bottom w:w="100.0" w:type="dxa"/>
+                  <w:right w:w="100.0" w:type="dxa"/>
+                </w:tcMar>
+                <w:vAlign w:val="top"/>
+              </w:tcPr>
+              <w:p>
+                <w:pPr>
+                  <w:keepNext w:val="0"/>
+                  <w:keepLines w:val="0"/>
+                  <w:pageBreakBefore w:val="0"/>
+                  <w:widowControl w:val="0"/>
+                  <w:pBdr>
+                    <w:top w:space="0" w:sz="0" w:val="nil"/>
+                    <w:left w:space="0" w:sz="0" w:val="nil"/>
+                    <w:bottom w:space="0" w:sz="0" w:val="nil"/>
+                    <w:right w:space="0" w:sz="0" w:val="nil"/>
+                    <w:between w:space="0" w:sz="0" w:val="nil"/>
+                  </w:pBdr>
+                  <w:shd w:fill="auto" w:val="clear"/>
+                  <w:spacing w:after="0" w:before="0" w:line="240" w:lineRule="auto"/>
+                  <w:ind w:left="0" w:right="0" w:firstLine="0"/>
+                  <w:jc w:val="left"/>
+                  <w:rPr/>
+                </w:pPr>
+                <w:r>
+                  <w:rPr>
+                    <w:rtl w:val="0"/>
+                  </w:rPr>
+                  <w:t xml:space="preserve">Author</w:t>
+                </w:r>
+              </w:p>
+            </w:tc>
+            <w:tc>
+              <w:tcPr>
+                <w:shd w:fill="auto" w:val="clear"/>
+                <w:tcMar>
+                  <w:top w:w="100.0" w:type="dxa"/>
+                  <w:left w:w="100.0" w:type="dxa"/>
+                  <w:bottom w:w="100.0" w:type="dxa"/>
+                  <w:right w:w="100.0" w:type="dxa"/>
+                </w:tcMar>
+                <w:vAlign w:val="top"/>
+              </w:tcPr>
+              <w:p>
+                <w:pPr>
+                  <w:keepNext w:val="0"/>
+                  <w:keepLines w:val="0"/>
+                  <w:pageBreakBefore w:val="0"/>
+                  <w:widowControl w:val="0"/>
+                  <w:pBdr>
+                    <w:top w:space="0" w:sz="0" w:val="nil"/>
+                    <w:left w:space="0" w:sz="0" w:val="nil"/>
+                    <w:bottom w:space="0" w:sz="0" w:val="nil"/>
+                    <w:right w:space="0" w:sz="0" w:val="nil"/>
+                    <w:between w:space="0" w:sz="0" w:val="nil"/>
+                  </w:pBdr>
+                  <w:shd w:fill="auto" w:val="clear"/>
+                  <w:spacing w:after="0" w:before="0" w:line="240" w:lineRule="auto"/>
+                  <w:ind w:left="0" w:right="0" w:firstLine="0"/>
+                  <w:jc w:val="left"/>
+                  <w:rPr/>
+                </w:pPr>
+                <w:r>
+                  <w:rPr>
+                    <w:rtl w:val="0"/>
+                  </w:rPr>
+                  <w:t xml:space="preserve">Description</w:t>
+                </w:r>
+              </w:p>
+            </w:tc>
+          </w:tr>
+          <w:tr>
+            <w:trPr>
+              <w:cantSplit w:val="0"/>
+              <w:tblHeader w:val="0"/>
+            </w:trPr>
+            <w:tc>
+              <w:tcPr>
+                <w:shd w:fill="auto" w:val="clear"/>
+                <w:tcMar>
+                  <w:top w:w="100.0" w:type="dxa"/>
+                  <w:left w:w="100.0" w:type="dxa"/>
+                  <w:bottom w:w="100.0" w:type="dxa"/>
+                  <w:right w:w="100.0" w:type="dxa"/>
+                </w:tcMar>
+                <w:vAlign w:val="top"/>
+              </w:tcPr>
+              <w:p>
+                <w:pPr>
+                  <w:keepNext w:val="0"/>
+                  <w:keepLines w:val="0"/>
+                  <w:pageBreakBefore w:val="0"/>
+                  <w:widowControl w:val="0"/>
+                  <w:pBdr>
+                    <w:top w:space="0" w:sz="0" w:val="nil"/>
+                    <w:left w:space="0" w:sz="0" w:val="nil"/>
+                    <w:bottom w:space="0" w:sz="0" w:val="nil"/>
+                    <w:right w:space="0" w:sz="0" w:val="nil"/>
+                    <w:between w:space="0" w:sz="0" w:val="nil"/>
+                  </w:pBdr>
+                  <w:shd w:fill="auto" w:val="clear"/>
+                  <w:spacing w:after="0" w:before="0" w:line="240" w:lineRule="auto"/>
+                  <w:ind w:left="0" w:right="0" w:firstLine="0"/>
+                  <w:jc w:val="left"/>
+                  <w:rPr/>
+                </w:pPr>
+                <w:r>
+                  <w:rPr>
+                    <w:rtl w:val="0"/>
+                  </w:rPr>
+                  <w:t xml:space="preserve">08.03.2024</w:t>
+                </w:r>
+              </w:p>
+            </w:tc>
+            <w:tc>
+              <w:tcPr>
+                <w:shd w:fill="auto" w:val="clear"/>
+                <w:tcMar>
+                  <w:top w:w="100.0" w:type="dxa"/>
+                  <w:left w:w="100.0" w:type="dxa"/>
+                  <w:bottom w:w="100.0" w:type="dxa"/>
+                  <w:right w:w="100.0" w:type="dxa"/>
+                </w:tcMar>
+                <w:vAlign w:val="top"/>
+              </w:tcPr>
+              <w:p>
+                <w:pPr>
+                  <w:keepNext w:val="0"/>
+                  <w:keepLines w:val="0"/>
+                  <w:pageBreakBefore w:val="0"/>
+                  <w:widowControl w:val="0"/>
+                  <w:pBdr>
+                    <w:top w:space="0" w:sz="0" w:val="nil"/>
+                    <w:left w:space="0" w:sz="0" w:val="nil"/>
+                    <w:bottom w:space="0" w:sz="0" w:val="nil"/>
+                    <w:right w:space="0" w:sz="0" w:val="nil"/>
+                    <w:between w:space="0" w:sz="0" w:val="nil"/>
+                  </w:pBdr>
+                  <w:shd w:fill="auto" w:val="clear"/>
+                  <w:spacing w:after="0" w:before="0" w:line="240" w:lineRule="auto"/>
+                  <w:ind w:left="0" w:right="0" w:firstLine="0"/>
+                  <w:jc w:val="left"/>
+                  <w:rPr/>
+                </w:pPr>
+                <w:r>
+                  <w:rPr>
+                    <w:rtl w:val="0"/>
+                  </w:rPr>
+                  <w:t xml:space="preserve">Kuba Mazur</w:t>
+                </w:r>
+              </w:p>
+            </w:tc>
+            <w:tc>
+              <w:tcPr>
+                <w:shd w:fill="auto" w:val="clear"/>
+                <w:tcMar>
+                  <w:top w:w="100.0" w:type="dxa"/>
+                  <w:left w:w="100.0" w:type="dxa"/>
+                  <w:bottom w:w="100.0" w:type="dxa"/>
+                  <w:right w:w="100.0" w:type="dxa"/>
+                </w:tcMar>
+                <w:vAlign w:val="top"/>
+              </w:tcPr>
+              <w:p>
+                <w:pPr>
+                  <w:keepNext w:val="0"/>
+                  <w:keepLines w:val="0"/>
+                  <w:pageBreakBefore w:val="0"/>
+                  <w:widowControl w:val="0"/>
+                  <w:pBdr>
+                    <w:top w:space="0" w:sz="0" w:val="nil"/>
+                    <w:left w:space="0" w:sz="0" w:val="nil"/>
+                    <w:bottom w:space="0" w:sz="0" w:val="nil"/>
+                    <w:right w:space="0" w:sz="0" w:val="nil"/>
+                    <w:between w:space="0" w:sz="0" w:val="nil"/>
+                  </w:pBdr>
+                  <w:shd w:fill="auto" w:val="clear"/>
+                  <w:spacing w:after="0" w:before="0" w:line="240" w:lineRule="auto"/>
+                  <w:ind w:left="0" w:right="0" w:firstLine="0"/>
+                  <w:jc w:val="left"/>
+                  <w:rPr/>
+                </w:pPr>
+                <w:r>
+                  <w:rPr>
+                    <w:rtl w:val="0"/>
+                  </w:rPr>
+                  <w:t xml:space="preserve">Created document</w:t>
+                </w:r>
+              </w:p>
+            </w:tc>
+          </w:tr>
+          <w:tr>
+            <w:trPr>
+              <w:cantSplit w:val="0"/>
+              <w:tblHeader w:val="0"/>
+            </w:trPr>
+            <w:tc>
+              <w:tcPr>
+                <w:shd w:fill="auto" w:val="clear"/>
+                <w:tcMar>
+                  <w:top w:w="100.0" w:type="dxa"/>
+                  <w:left w:w="100.0" w:type="dxa"/>
+                  <w:bottom w:w="100.0" w:type="dxa"/>
+                  <w:right w:w="100.0" w:type="dxa"/>
+                </w:tcMar>
+                <w:vAlign w:val="top"/>
+              </w:tcPr>
+              <w:p>
+                <w:pPr>
+                  <w:keepNext w:val="0"/>
+                  <w:keepLines w:val="0"/>
+                  <w:pageBreakBefore w:val="0"/>
+                  <w:widowControl w:val="0"/>
+                  <w:pBdr>
+                    <w:top w:space="0" w:sz="0" w:val="nil"/>
+                    <w:left w:space="0" w:sz="0" w:val="nil"/>
+                    <w:bottom w:space="0" w:sz="0" w:val="nil"/>
+                    <w:right w:space="0" w:sz="0" w:val="nil"/>
+                    <w:between w:space="0" w:sz="0" w:val="nil"/>
+                  </w:pBdr>
+                  <w:shd w:fill="auto" w:val="clear"/>
+                  <w:spacing w:after="0" w:before="0" w:line="240" w:lineRule="auto"/>
+                  <w:ind w:left="0" w:right="0" w:firstLine="0"/>
+                  <w:jc w:val="left"/>
+                  <w:rPr/>
+                </w:pPr>
+                <w:r>
+                  <w:rPr>
+                    <w:rtl w:val="0"/>
+                  </w:rPr>
+                  <w:t xml:space="preserve">11.05.2024</w:t>
+                </w:r>
+              </w:p>
+            </w:tc>
+            <w:tc>
+              <w:tcPr>
+                <w:shd w:fill="auto" w:val="clear"/>
+                <w:tcMar>
+                  <w:top w:w="100.0" w:type="dxa"/>
+                  <w:left w:w="100.0" w:type="dxa"/>
+                  <w:bottom w:w="100.0" w:type="dxa"/>
+                  <w:right w:w="100.0" w:type="dxa"/>
+                </w:tcMar>
+                <w:vAlign w:val="top"/>
+              </w:tcPr>
+              <w:p>
+                <w:pPr>
+                  <w:keepNext w:val="0"/>
+                  <w:keepLines w:val="0"/>
+                  <w:pageBreakBefore w:val="0"/>
+                  <w:widowControl w:val="0"/>
+                  <w:pBdr>
+                    <w:top w:space="0" w:sz="0" w:val="nil"/>
+                    <w:left w:space="0" w:sz="0" w:val="nil"/>
+                    <w:bottom w:space="0" w:sz="0" w:val="nil"/>
+                    <w:right w:space="0" w:sz="0" w:val="nil"/>
+                    <w:between w:space="0" w:sz="0" w:val="nil"/>
+                  </w:pBdr>
+                  <w:shd w:fill="auto" w:val="clear"/>
+                  <w:spacing w:after="0" w:before="0" w:line="240" w:lineRule="auto"/>
+                  <w:ind w:left="0" w:right="0" w:firstLine="0"/>
+                  <w:jc w:val="left"/>
+                  <w:rPr/>
+                </w:pPr>
+                <w:r>
+                  <w:rPr>
+                    <w:rtl w:val="0"/>
+                  </w:rPr>
+                  <w:t xml:space="preserve">Krzysztof Rudnicki</w:t>
+                </w:r>
+              </w:p>
+            </w:tc>
+            <w:tc>
+              <w:tcPr>
+                <w:shd w:fill="auto" w:val="clear"/>
+                <w:tcMar>
+                  <w:top w:w="100.0" w:type="dxa"/>
+                  <w:left w:w="100.0" w:type="dxa"/>
+                  <w:bottom w:w="100.0" w:type="dxa"/>
+                  <w:right w:w="100.0" w:type="dxa"/>
+                </w:tcMar>
+                <w:vAlign w:val="top"/>
+              </w:tcPr>
+              <w:p>
+                <w:pPr>
+                  <w:keepNext w:val="0"/>
+                  <w:keepLines w:val="0"/>
+                  <w:pageBreakBefore w:val="0"/>
+                  <w:widowControl w:val="0"/>
+                  <w:pBdr>
+                    <w:top w:space="0" w:sz="0" w:val="nil"/>
+                    <w:left w:space="0" w:sz="0" w:val="nil"/>
+                    <w:bottom w:space="0" w:sz="0" w:val="nil"/>
+                    <w:right w:space="0" w:sz="0" w:val="nil"/>
+                    <w:between w:space="0" w:sz="0" w:val="nil"/>
+                  </w:pBdr>
+                  <w:shd w:fill="auto" w:val="clear"/>
+                  <w:spacing w:after="0" w:before="0" w:line="240" w:lineRule="auto"/>
+                  <w:ind w:left="0" w:right="0" w:firstLine="0"/>
+                  <w:jc w:val="left"/>
+                  <w:rPr/>
+                </w:pPr>
+                <w:r>
+                  <w:rPr>
+                    <w:rtl w:val="0"/>
+                  </w:rPr>
+                  <w:t xml:space="preserve">fixed spelling, added comments</w:t>
+                </w:r>
+              </w:p>
+            </w:tc>
+          </w:tr>
+        </w:tbl>
+      </w:sdtContent>
+    </w:sdt>
+    <w:p>
+      <w:pPr>
+        <w:rPr/>
+      </w:pPr>
+      <w:r>
+        <w:rPr>
+          <w:rtl w:val="0"/>
+        </w:rPr>
       </w:r>
     </w:p>
     <w:p>
@@ -76,7 +507,53 @@
           <w:vertAlign w:val="baseline"/>
           <w:rtl w:val="0"/>
         </w:rPr>
-        <w:t xml:space="preserve">We have to saveQ5 history of database changes (for rollbacks)</w:t>
+        <w:t xml:space="preserve">We have to save </w:t>
+      </w:r>
+      <w:sdt>
+        <w:sdtPr>
+          <w:tag w:val="goog_rdk_1"/>
+        </w:sdtPr>
+        <w:sdtContent>
+          <w:commentRangeStart w:id="0"/>
+        </w:sdtContent>
+      </w:sdt>
+      <w:r>
+        <w:rPr>
+          <w:rFonts w:ascii="Aptos" w:cs="Aptos" w:eastAsia="Aptos" w:hAnsi="Aptos"/>
+          <w:b w:val="0"/>
+          <w:i w:val="0"/>
+          <w:smallCaps w:val="0"/>
+          <w:strike w:val="0"/>
+          <w:color w:val="000000"/>
+          <w:sz w:val="22"/>
+          <w:szCs w:val="22"/>
+          <w:u w:val="none"/>
+          <w:shd w:fill="auto" w:val="clear"/>
+          <w:vertAlign w:val="baseline"/>
+          <w:rtl w:val="0"/>
+        </w:rPr>
+        <w:t xml:space="preserve">Q5</w:t>
+      </w:r>
+      <w:commentRangeEnd w:id="0"/>
+      <w:r>
+        <w:commentReference w:id="0"/>
+      </w:r>
+      <w:r>
+        <w:rPr>
+          <w:rFonts w:ascii="Aptos" w:cs="Aptos" w:eastAsia="Aptos" w:hAnsi="Aptos"/>
+          <w:b w:val="0"/>
+          <w:i w:val="0"/>
+          <w:smallCaps w:val="0"/>
+          <w:strike w:val="0"/>
+          <w:color w:val="000000"/>
+          <w:sz w:val="22"/>
+          <w:szCs w:val="22"/>
+          <w:u w:val="none"/>
+          <w:shd w:fill="auto" w:val="clear"/>
+          <w:vertAlign w:val="baseline"/>
+          <w:rtl w:val="0"/>
+        </w:rPr>
+        <w:t xml:space="preserve"> history of database changes (for rollbacks)</w:t>
       </w:r>
     </w:p>
     <w:p>
@@ -102,22 +579,108 @@
         <w:jc w:val="left"/>
         <w:rPr/>
       </w:pPr>
-      <w:r>
-        <w:rPr>
-          <w:rFonts w:ascii="Aptos" w:cs="Aptos" w:eastAsia="Aptos" w:hAnsi="Aptos"/>
-          <w:b w:val="0"/>
-          <w:i w:val="0"/>
-          <w:smallCaps w:val="0"/>
-          <w:strike w:val="0"/>
-          <w:color w:val="000000"/>
-          <w:sz w:val="22"/>
-          <w:szCs w:val="22"/>
-          <w:u w:val="none"/>
-          <w:shd w:fill="auto" w:val="clear"/>
-          <w:vertAlign w:val="baseline"/>
-          <w:rtl w:val="0"/>
-        </w:rPr>
-        <w:t xml:space="preserve">We have to create phisical partitions of database (we can have base of milions of movies, it may not be stored on one disk, except of this number of users can be counted in milions and we have to store all data involved)</w:t>
+      <w:sdt>
+        <w:sdtPr>
+          <w:tag w:val="goog_rdk_2"/>
+        </w:sdtPr>
+        <w:sdtContent>
+          <w:commentRangeStart w:id="1"/>
+        </w:sdtContent>
+      </w:sdt>
+      <w:r>
+        <w:rPr>
+          <w:rFonts w:ascii="Aptos" w:cs="Aptos" w:eastAsia="Aptos" w:hAnsi="Aptos"/>
+          <w:b w:val="0"/>
+          <w:i w:val="0"/>
+          <w:smallCaps w:val="0"/>
+          <w:strike w:val="0"/>
+          <w:color w:val="000000"/>
+          <w:sz w:val="22"/>
+          <w:szCs w:val="22"/>
+          <w:u w:val="none"/>
+          <w:shd w:fill="auto" w:val="clear"/>
+          <w:vertAlign w:val="baseline"/>
+          <w:rtl w:val="0"/>
+        </w:rPr>
+        <w:t xml:space="preserve">We have to create </w:t>
+      </w:r>
+      <w:r>
+        <w:rPr>
+          <w:rtl w:val="0"/>
+        </w:rPr>
+        <w:t xml:space="preserve">physical</w:t>
+      </w:r>
+      <w:r>
+        <w:rPr>
+          <w:rFonts w:ascii="Aptos" w:cs="Aptos" w:eastAsia="Aptos" w:hAnsi="Aptos"/>
+          <w:b w:val="0"/>
+          <w:i w:val="0"/>
+          <w:smallCaps w:val="0"/>
+          <w:strike w:val="0"/>
+          <w:color w:val="000000"/>
+          <w:sz w:val="22"/>
+          <w:szCs w:val="22"/>
+          <w:u w:val="none"/>
+          <w:shd w:fill="auto" w:val="clear"/>
+          <w:vertAlign w:val="baseline"/>
+          <w:rtl w:val="0"/>
+        </w:rPr>
+        <w:t xml:space="preserve"> partitions of database (we can have base of </w:t>
+      </w:r>
+      <w:r>
+        <w:rPr>
+          <w:rtl w:val="0"/>
+        </w:rPr>
+        <w:t xml:space="preserve">millions</w:t>
+      </w:r>
+      <w:r>
+        <w:rPr>
+          <w:rFonts w:ascii="Aptos" w:cs="Aptos" w:eastAsia="Aptos" w:hAnsi="Aptos"/>
+          <w:b w:val="0"/>
+          <w:i w:val="0"/>
+          <w:smallCaps w:val="0"/>
+          <w:strike w:val="0"/>
+          <w:color w:val="000000"/>
+          <w:sz w:val="22"/>
+          <w:szCs w:val="22"/>
+          <w:u w:val="none"/>
+          <w:shd w:fill="auto" w:val="clear"/>
+          <w:vertAlign w:val="baseline"/>
+          <w:rtl w:val="0"/>
+        </w:rPr>
+        <w:t xml:space="preserve"> of movies, it may not be stored on one disk, except of this number of users can be counted in </w:t>
+      </w:r>
+      <w:r>
+        <w:rPr>
+          <w:rtl w:val="0"/>
+        </w:rPr>
+        <w:t xml:space="preserve">millions</w:t>
+      </w:r>
+      <w:r>
+        <w:rPr>
+          <w:rFonts w:ascii="Aptos" w:cs="Aptos" w:eastAsia="Aptos" w:hAnsi="Aptos"/>
+          <w:b w:val="0"/>
+          <w:i w:val="0"/>
+          <w:smallCaps w:val="0"/>
+          <w:strike w:val="0"/>
+          <w:color w:val="000000"/>
+          <w:sz w:val="22"/>
+          <w:szCs w:val="22"/>
+          <w:u w:val="none"/>
+          <w:shd w:fill="auto" w:val="clear"/>
+          <w:vertAlign w:val="baseline"/>
+          <w:rtl w:val="0"/>
+        </w:rPr>
+        <w:t xml:space="preserve"> and we have to store all data involved)</w:t>
+      </w:r>
+      <w:commentRangeEnd w:id="1"/>
+      <w:r>
+        <w:commentReference w:id="1"/>
+      </w:r>
+      <w:r>
+        <w:rPr>
+          <w:rtl w:val="0"/>
+        </w:rPr>
       </w:r>
     </w:p>
     <w:p>
@@ -143,22 +706,62 @@
         <w:jc w:val="left"/>
         <w:rPr/>
       </w:pPr>
-      <w:r>
-        <w:rPr>
-          <w:rFonts w:ascii="Aptos" w:cs="Aptos" w:eastAsia="Aptos" w:hAnsi="Aptos"/>
-          <w:b w:val="0"/>
-          <w:i w:val="0"/>
-          <w:smallCaps w:val="0"/>
-          <w:strike w:val="0"/>
-          <w:color w:val="000000"/>
-          <w:sz w:val="22"/>
-          <w:szCs w:val="22"/>
-          <w:u w:val="none"/>
-          <w:shd w:fill="auto" w:val="clear"/>
-          <w:vertAlign w:val="baseline"/>
-          <w:rtl w:val="0"/>
-        </w:rPr>
-        <w:t xml:space="preserve">We need to have backups of data (if restortion by changes rollback is impossible)</w:t>
+      <w:sdt>
+        <w:sdtPr>
+          <w:tag w:val="goog_rdk_3"/>
+        </w:sdtPr>
+        <w:sdtContent>
+          <w:commentRangeStart w:id="2"/>
+        </w:sdtContent>
+      </w:sdt>
+      <w:r>
+        <w:rPr>
+          <w:rFonts w:ascii="Aptos" w:cs="Aptos" w:eastAsia="Aptos" w:hAnsi="Aptos"/>
+          <w:b w:val="0"/>
+          <w:i w:val="0"/>
+          <w:smallCaps w:val="0"/>
+          <w:strike w:val="0"/>
+          <w:color w:val="000000"/>
+          <w:sz w:val="22"/>
+          <w:szCs w:val="22"/>
+          <w:u w:val="none"/>
+          <w:shd w:fill="auto" w:val="clear"/>
+          <w:vertAlign w:val="baseline"/>
+          <w:rtl w:val="0"/>
+        </w:rPr>
+        <w:t xml:space="preserve">We need to have backups of data (if </w:t>
+      </w:r>
+      <w:r>
+        <w:rPr>
+          <w:rtl w:val="0"/>
+        </w:rPr>
+        <w:t xml:space="preserve">restoration</w:t>
+      </w:r>
+      <w:r>
+        <w:rPr>
+          <w:rFonts w:ascii="Aptos" w:cs="Aptos" w:eastAsia="Aptos" w:hAnsi="Aptos"/>
+          <w:b w:val="0"/>
+          <w:i w:val="0"/>
+          <w:smallCaps w:val="0"/>
+          <w:strike w:val="0"/>
+          <w:color w:val="000000"/>
+          <w:sz w:val="22"/>
+          <w:szCs w:val="22"/>
+          <w:u w:val="none"/>
+          <w:shd w:fill="auto" w:val="clear"/>
+          <w:vertAlign w:val="baseline"/>
+          <w:rtl w:val="0"/>
+        </w:rPr>
+        <w:t xml:space="preserve"> by changes rollback is impossible)</w:t>
+      </w:r>
+      <w:commentRangeEnd w:id="2"/>
+      <w:r>
+        <w:commentReference w:id="2"/>
+      </w:r>
+      <w:r>
+        <w:rPr>
+          <w:rtl w:val="0"/>
+        </w:rPr>
       </w:r>
     </w:p>
     <w:p>
@@ -184,22 +787,62 @@
         <w:jc w:val="left"/>
         <w:rPr/>
       </w:pPr>
-      <w:r>
-        <w:rPr>
-          <w:rFonts w:ascii="Aptos" w:cs="Aptos" w:eastAsia="Aptos" w:hAnsi="Aptos"/>
-          <w:b w:val="0"/>
-          <w:i w:val="0"/>
-          <w:smallCaps w:val="0"/>
-          <w:strike w:val="0"/>
-          <w:color w:val="000000"/>
-          <w:sz w:val="22"/>
-          <w:szCs w:val="22"/>
-          <w:u w:val="none"/>
-          <w:shd w:fill="auto" w:val="clear"/>
-          <w:vertAlign w:val="baseline"/>
-          <w:rtl w:val="0"/>
-        </w:rPr>
-        <w:t xml:space="preserve">Database need to be prepered for moderate number of moderate data selection</w:t>
+      <w:sdt>
+        <w:sdtPr>
+          <w:tag w:val="goog_rdk_4"/>
+        </w:sdtPr>
+        <w:sdtContent>
+          <w:commentRangeStart w:id="3"/>
+        </w:sdtContent>
+      </w:sdt>
+      <w:r>
+        <w:rPr>
+          <w:rFonts w:ascii="Aptos" w:cs="Aptos" w:eastAsia="Aptos" w:hAnsi="Aptos"/>
+          <w:b w:val="0"/>
+          <w:i w:val="0"/>
+          <w:smallCaps w:val="0"/>
+          <w:strike w:val="0"/>
+          <w:color w:val="000000"/>
+          <w:sz w:val="22"/>
+          <w:szCs w:val="22"/>
+          <w:u w:val="none"/>
+          <w:shd w:fill="auto" w:val="clear"/>
+          <w:vertAlign w:val="baseline"/>
+          <w:rtl w:val="0"/>
+        </w:rPr>
+        <w:t xml:space="preserve">Database need to be </w:t>
+      </w:r>
+      <w:r>
+        <w:rPr>
+          <w:rtl w:val="0"/>
+        </w:rPr>
+        <w:t xml:space="preserve">prepared</w:t>
+      </w:r>
+      <w:r>
+        <w:rPr>
+          <w:rFonts w:ascii="Aptos" w:cs="Aptos" w:eastAsia="Aptos" w:hAnsi="Aptos"/>
+          <w:b w:val="0"/>
+          <w:i w:val="0"/>
+          <w:smallCaps w:val="0"/>
+          <w:strike w:val="0"/>
+          <w:color w:val="000000"/>
+          <w:sz w:val="22"/>
+          <w:szCs w:val="22"/>
+          <w:u w:val="none"/>
+          <w:shd w:fill="auto" w:val="clear"/>
+          <w:vertAlign w:val="baseline"/>
+          <w:rtl w:val="0"/>
+        </w:rPr>
+        <w:t xml:space="preserve"> for moderate number of moderate data selection</w:t>
+      </w:r>
+      <w:commentRangeEnd w:id="3"/>
+      <w:r>
+        <w:commentReference w:id="3"/>
+      </w:r>
+      <w:r>
+        <w:rPr>
+          <w:rtl w:val="0"/>
+        </w:rPr>
       </w:r>
     </w:p>
     <w:p>
@@ -252,7 +895,7 @@
           <w:vertAlign w:val="baseline"/>
           <w:rtl w:val="0"/>
         </w:rPr>
-        <w:t xml:space="preserve">Need database access</w:t>
+        <w:t xml:space="preserve">Need database access ✅ </w:t>
       </w:r>
     </w:p>
     <w:p>
@@ -278,22 +921,45 @@
         <w:jc w:val="left"/>
         <w:rPr/>
       </w:pPr>
-      <w:r>
-        <w:rPr>
-          <w:rFonts w:ascii="Aptos" w:cs="Aptos" w:eastAsia="Aptos" w:hAnsi="Aptos"/>
-          <w:b w:val="0"/>
-          <w:i w:val="0"/>
-          <w:smallCaps w:val="0"/>
-          <w:strike w:val="0"/>
-          <w:color w:val="000000"/>
-          <w:sz w:val="22"/>
-          <w:szCs w:val="22"/>
-          <w:u w:val="none"/>
-          <w:shd w:fill="auto" w:val="clear"/>
-          <w:vertAlign w:val="baseline"/>
-          <w:rtl w:val="0"/>
-        </w:rPr>
-        <w:t xml:space="preserve">Potentialy the bottleneck (due to nature of AI programs)</w:t>
+      <w:sdt>
+        <w:sdtPr>
+          <w:tag w:val="goog_rdk_5"/>
+        </w:sdtPr>
+        <w:sdtContent>
+          <w:commentRangeStart w:id="4"/>
+        </w:sdtContent>
+      </w:sdt>
+      <w:r>
+        <w:rPr>
+          <w:rtl w:val="0"/>
+        </w:rPr>
+        <w:t xml:space="preserve">Potentially</w:t>
+      </w:r>
+      <w:r>
+        <w:rPr>
+          <w:rFonts w:ascii="Aptos" w:cs="Aptos" w:eastAsia="Aptos" w:hAnsi="Aptos"/>
+          <w:b w:val="0"/>
+          <w:i w:val="0"/>
+          <w:smallCaps w:val="0"/>
+          <w:strike w:val="0"/>
+          <w:color w:val="000000"/>
+          <w:sz w:val="22"/>
+          <w:szCs w:val="22"/>
+          <w:u w:val="none"/>
+          <w:shd w:fill="auto" w:val="clear"/>
+          <w:vertAlign w:val="baseline"/>
+          <w:rtl w:val="0"/>
+        </w:rPr>
+        <w:t xml:space="preserve"> the bottleneck (due to nature of AI programs)</w:t>
+      </w:r>
+      <w:commentRangeEnd w:id="4"/>
+      <w:r>
+        <w:commentReference w:id="4"/>
+      </w:r>
+      <w:r>
+        <w:rPr>
+          <w:rtl w:val="0"/>
+        </w:rPr>
       </w:r>
     </w:p>
     <w:p>
@@ -331,22 +997,91 @@
         <w:jc w:val="left"/>
         <w:rPr/>
       </w:pPr>
-      <w:r>
-        <w:rPr>
-          <w:rFonts w:ascii="Aptos" w:cs="Aptos" w:eastAsia="Aptos" w:hAnsi="Aptos"/>
-          <w:b w:val="0"/>
-          <w:i w:val="0"/>
-          <w:smallCaps w:val="0"/>
-          <w:strike w:val="0"/>
-          <w:color w:val="000000"/>
-          <w:sz w:val="22"/>
-          <w:szCs w:val="22"/>
-          <w:u w:val="none"/>
-          <w:shd w:fill="auto" w:val="clear"/>
-          <w:vertAlign w:val="baseline"/>
-          <w:rtl w:val="0"/>
-        </w:rPr>
-        <w:t xml:space="preserve">Service need to manage thousands requirements in minutes.</w:t>
+      <w:sdt>
+        <w:sdtPr>
+          <w:tag w:val="goog_rdk_6"/>
+        </w:sdtPr>
+        <w:sdtContent>
+          <w:commentRangeStart w:id="5"/>
+        </w:sdtContent>
+      </w:sdt>
+      <w:r>
+        <w:rPr>
+          <w:rtl w:val="0"/>
+        </w:rPr>
+        <w:t xml:space="preserve">Services</w:t>
+      </w:r>
+      <w:r>
+        <w:rPr>
+          <w:rFonts w:ascii="Aptos" w:cs="Aptos" w:eastAsia="Aptos" w:hAnsi="Aptos"/>
+          <w:b w:val="0"/>
+          <w:i w:val="0"/>
+          <w:smallCaps w:val="0"/>
+          <w:strike w:val="0"/>
+          <w:color w:val="000000"/>
+          <w:sz w:val="22"/>
+          <w:szCs w:val="22"/>
+          <w:u w:val="none"/>
+          <w:shd w:fill="auto" w:val="clear"/>
+          <w:vertAlign w:val="baseline"/>
+          <w:rtl w:val="0"/>
+        </w:rPr>
+        <w:t xml:space="preserve"> </w:t>
+      </w:r>
+      <w:r>
+        <w:rPr>
+          <w:rtl w:val="0"/>
+        </w:rPr>
+        <w:t xml:space="preserve">must</w:t>
+      </w:r>
+      <w:r>
+        <w:rPr>
+          <w:rFonts w:ascii="Aptos" w:cs="Aptos" w:eastAsia="Aptos" w:hAnsi="Aptos"/>
+          <w:b w:val="0"/>
+          <w:i w:val="0"/>
+          <w:smallCaps w:val="0"/>
+          <w:strike w:val="0"/>
+          <w:color w:val="000000"/>
+          <w:sz w:val="22"/>
+          <w:szCs w:val="22"/>
+          <w:u w:val="none"/>
+          <w:shd w:fill="auto" w:val="clear"/>
+          <w:vertAlign w:val="baseline"/>
+          <w:rtl w:val="0"/>
+        </w:rPr>
+        <w:t xml:space="preserve"> manage </w:t>
+      </w:r>
+      <w:r>
+        <w:rPr>
+          <w:rtl w:val="0"/>
+        </w:rPr>
+        <w:t xml:space="preserve">thousands of requirements</w:t>
+      </w:r>
+      <w:r>
+        <w:rPr>
+          <w:rFonts w:ascii="Aptos" w:cs="Aptos" w:eastAsia="Aptos" w:hAnsi="Aptos"/>
+          <w:b w:val="0"/>
+          <w:i w:val="0"/>
+          <w:smallCaps w:val="0"/>
+          <w:strike w:val="0"/>
+          <w:color w:val="000000"/>
+          <w:sz w:val="22"/>
+          <w:szCs w:val="22"/>
+          <w:u w:val="none"/>
+          <w:shd w:fill="auto" w:val="clear"/>
+          <w:vertAlign w:val="baseline"/>
+          <w:rtl w:val="0"/>
+        </w:rPr>
+        <w:t xml:space="preserve"> in minutes.</w:t>
+      </w:r>
+      <w:commentRangeEnd w:id="5"/>
+      <w:r>
+        <w:commentReference w:id="5"/>
+      </w:r>
+      <w:r>
+        <w:rPr>
+          <w:rtl w:val="0"/>
+        </w:rPr>
       </w:r>
     </w:p>
     <w:p>
@@ -387,7 +1122,76 @@
           <w:vertAlign w:val="baseline"/>
           <w:rtl w:val="0"/>
         </w:rPr>
-        <w:t xml:space="preserve">Need direct accees to database and to AI instances.</w:t>
+        <w:t xml:space="preserve">Need direct </w:t>
+      </w:r>
+      <w:r>
+        <w:rPr>
+          <w:rtl w:val="0"/>
+        </w:rPr>
+        <w:t xml:space="preserve">access</w:t>
+      </w:r>
+      <w:r>
+        <w:rPr>
+          <w:rFonts w:ascii="Aptos" w:cs="Aptos" w:eastAsia="Aptos" w:hAnsi="Aptos"/>
+          <w:b w:val="0"/>
+          <w:i w:val="0"/>
+          <w:smallCaps w:val="0"/>
+          <w:strike w:val="0"/>
+          <w:color w:val="000000"/>
+          <w:sz w:val="22"/>
+          <w:szCs w:val="22"/>
+          <w:u w:val="none"/>
+          <w:shd w:fill="auto" w:val="clear"/>
+          <w:vertAlign w:val="baseline"/>
+          <w:rtl w:val="0"/>
+        </w:rPr>
+        <w:t xml:space="preserve"> to </w:t>
+      </w:r>
+      <w:r>
+        <w:rPr>
+          <w:rtl w:val="0"/>
+        </w:rPr>
+        <w:t xml:space="preserve">databases</w:t>
+      </w:r>
+      <w:r>
+        <w:rPr>
+          <w:rFonts w:ascii="Aptos" w:cs="Aptos" w:eastAsia="Aptos" w:hAnsi="Aptos"/>
+          <w:b w:val="0"/>
+          <w:i w:val="0"/>
+          <w:smallCaps w:val="0"/>
+          <w:strike w:val="0"/>
+          <w:color w:val="000000"/>
+          <w:sz w:val="22"/>
+          <w:szCs w:val="22"/>
+          <w:u w:val="none"/>
+          <w:shd w:fill="auto" w:val="clear"/>
+          <w:vertAlign w:val="baseline"/>
+          <w:rtl w:val="0"/>
+        </w:rPr>
+        <w:t xml:space="preserve"> </w:t>
+      </w:r>
+      <w:r>
+        <w:rPr>
+          <w:rtl w:val="0"/>
+        </w:rPr>
+        <w:t xml:space="preserve">and AI</w:t>
+      </w:r>
+      <w:r>
+        <w:rPr>
+          <w:rFonts w:ascii="Aptos" w:cs="Aptos" w:eastAsia="Aptos" w:hAnsi="Aptos"/>
+          <w:b w:val="0"/>
+          <w:i w:val="0"/>
+          <w:smallCaps w:val="0"/>
+          <w:strike w:val="0"/>
+          <w:color w:val="000000"/>
+          <w:sz w:val="22"/>
+          <w:szCs w:val="22"/>
+          <w:u w:val="none"/>
+          <w:shd w:fill="auto" w:val="clear"/>
+          <w:vertAlign w:val="baseline"/>
+          <w:rtl w:val="0"/>
+        </w:rPr>
+        <w:t xml:space="preserve"> instances. ✅</w:t>
       </w:r>
     </w:p>
     <w:p>
@@ -428,7 +1232,7 @@
           <w:vertAlign w:val="baseline"/>
           <w:rtl w:val="0"/>
         </w:rPr>
-        <w:t xml:space="preserve">Require OAUTH</w:t>
+        <w:t xml:space="preserve">Require OAUTH ✅</w:t>
       </w:r>
     </w:p>
     <w:p>
@@ -440,7 +1244,13 @@
         <w:rPr>
           <w:rtl w:val="0"/>
         </w:rPr>
-        <w:t xml:space="preserve">Visualisation of architecture</w:t>
+        <w:t xml:space="preserve">Visualization</w:t>
+      </w:r>
+      <w:r>
+        <w:rPr>
+          <w:rtl w:val="0"/>
+        </w:rPr>
+        <w:t xml:space="preserve"> of architecture</w:t>
       </w:r>
     </w:p>
     <w:p>
@@ -448,6 +1258,14 @@
         <w:pStyle w:val="Heading1"/>
         <w:rPr/>
       </w:pPr>
+      <w:sdt>
+        <w:sdtPr>
+          <w:tag w:val="goog_rdk_7"/>
+        </w:sdtPr>
+        <w:sdtContent>
+          <w:commentRangeStart w:id="6"/>
+        </w:sdtContent>
+      </w:sdt>
       <w:r>
         <w:rPr/>
         <w:drawing>
@@ -463,7 +1281,7 @@
                     <pic:cNvPicPr preferRelativeResize="0"/>
                   </pic:nvPicPr>
                   <pic:blipFill>
-                    <a:blip r:embed="rId7"/>
+                    <a:blip r:embed="rId9"/>
                     <a:srcRect b="0" l="0" r="0" t="0"/>
                     <a:stretch>
                       <a:fillRect/>
@@ -482,6 +1300,10 @@
             </a:graphic>
           </wp:inline>
         </w:drawing>
+      </w:r>
+      <w:commentRangeEnd w:id="6"/>
+      <w:r>
+        <w:commentReference w:id="6"/>
       </w:r>
       <w:r>
         <w:rPr>
@@ -551,7 +1373,110 @@
           <w:vertAlign w:val="baseline"/>
           <w:rtl w:val="0"/>
         </w:rPr>
-        <w:t xml:space="preserve">Users connect to director instance which adress is recorded in DNS.</w:t>
+        <w:t xml:space="preserve">Users connect to </w:t>
+      </w:r>
+      <w:r>
+        <w:rPr>
+          <w:rtl w:val="0"/>
+        </w:rPr>
+        <w:t xml:space="preserve">the directory</w:t>
+      </w:r>
+      <w:r>
+        <w:rPr>
+          <w:rFonts w:ascii="Aptos" w:cs="Aptos" w:eastAsia="Aptos" w:hAnsi="Aptos"/>
+          <w:b w:val="0"/>
+          <w:i w:val="0"/>
+          <w:smallCaps w:val="0"/>
+          <w:strike w:val="0"/>
+          <w:color w:val="000000"/>
+          <w:sz w:val="22"/>
+          <w:szCs w:val="22"/>
+          <w:u w:val="none"/>
+          <w:shd w:fill="auto" w:val="clear"/>
+          <w:vertAlign w:val="baseline"/>
+          <w:rtl w:val="0"/>
+        </w:rPr>
+        <w:t xml:space="preserve"> instance </w:t>
+      </w:r>
+      <w:r>
+        <w:rPr>
+          <w:rtl w:val="0"/>
+        </w:rPr>
+        <w:t xml:space="preserve">whose</w:t>
+      </w:r>
+      <w:r>
+        <w:rPr>
+          <w:rFonts w:ascii="Aptos" w:cs="Aptos" w:eastAsia="Aptos" w:hAnsi="Aptos"/>
+          <w:b w:val="0"/>
+          <w:i w:val="0"/>
+          <w:smallCaps w:val="0"/>
+          <w:strike w:val="0"/>
+          <w:color w:val="000000"/>
+          <w:sz w:val="22"/>
+          <w:szCs w:val="22"/>
+          <w:u w:val="none"/>
+          <w:shd w:fill="auto" w:val="clear"/>
+          <w:vertAlign w:val="baseline"/>
+          <w:rtl w:val="0"/>
+        </w:rPr>
+        <w:t xml:space="preserve"> </w:t>
+      </w:r>
+      <w:r>
+        <w:rPr>
+          <w:rtl w:val="0"/>
+        </w:rPr>
+        <w:t xml:space="preserve">address</w:t>
+      </w:r>
+      <w:r>
+        <w:rPr>
+          <w:rFonts w:ascii="Aptos" w:cs="Aptos" w:eastAsia="Aptos" w:hAnsi="Aptos"/>
+          <w:b w:val="0"/>
+          <w:i w:val="0"/>
+          <w:smallCaps w:val="0"/>
+          <w:strike w:val="0"/>
+          <w:color w:val="000000"/>
+          <w:sz w:val="22"/>
+          <w:szCs w:val="22"/>
+          <w:u w:val="none"/>
+          <w:shd w:fill="auto" w:val="clear"/>
+          <w:vertAlign w:val="baseline"/>
+          <w:rtl w:val="0"/>
+        </w:rPr>
+        <w:t xml:space="preserve"> is recorded in </w:t>
+      </w:r>
+      <w:sdt>
+        <w:sdtPr>
+          <w:tag w:val="goog_rdk_8"/>
+        </w:sdtPr>
+        <w:sdtContent>
+          <w:commentRangeStart w:id="7"/>
+        </w:sdtContent>
+      </w:sdt>
+      <w:r>
+        <w:rPr>
+          <w:rFonts w:ascii="Aptos" w:cs="Aptos" w:eastAsia="Aptos" w:hAnsi="Aptos"/>
+          <w:b w:val="0"/>
+          <w:i w:val="0"/>
+          <w:smallCaps w:val="0"/>
+          <w:strike w:val="0"/>
+          <w:color w:val="000000"/>
+          <w:sz w:val="22"/>
+          <w:szCs w:val="22"/>
+          <w:u w:val="none"/>
+          <w:shd w:fill="auto" w:val="clear"/>
+          <w:vertAlign w:val="baseline"/>
+          <w:rtl w:val="0"/>
+        </w:rPr>
+        <w:t xml:space="preserve">DNS.</w:t>
+      </w:r>
+      <w:commentRangeEnd w:id="7"/>
+      <w:r>
+        <w:commentReference w:id="7"/>
+      </w:r>
+      <w:r>
+        <w:rPr>
+          <w:rtl w:val="0"/>
+        </w:rPr>
       </w:r>
     </w:p>
     <w:p>
@@ -577,22 +1502,51 @@
         <w:jc w:val="left"/>
         <w:rPr/>
       </w:pPr>
-      <w:r>
-        <w:rPr>
-          <w:rFonts w:ascii="Aptos" w:cs="Aptos" w:eastAsia="Aptos" w:hAnsi="Aptos"/>
-          <w:b w:val="0"/>
-          <w:i w:val="0"/>
-          <w:smallCaps w:val="0"/>
-          <w:strike w:val="0"/>
-          <w:color w:val="000000"/>
-          <w:sz w:val="22"/>
-          <w:szCs w:val="22"/>
-          <w:u w:val="none"/>
-          <w:shd w:fill="auto" w:val="clear"/>
-          <w:vertAlign w:val="baseline"/>
-          <w:rtl w:val="0"/>
-        </w:rPr>
-        <w:t xml:space="preserve">Director direct connection to instance of web application</w:t>
+      <w:sdt>
+        <w:sdtPr>
+          <w:tag w:val="goog_rdk_9"/>
+        </w:sdtPr>
+        <w:sdtContent>
+          <w:commentRangeStart w:id="8"/>
+        </w:sdtContent>
+      </w:sdt>
+      <w:r>
+        <w:rPr>
+          <w:rFonts w:ascii="Aptos" w:cs="Aptos" w:eastAsia="Aptos" w:hAnsi="Aptos"/>
+          <w:b w:val="0"/>
+          <w:i w:val="0"/>
+          <w:smallCaps w:val="0"/>
+          <w:strike w:val="0"/>
+          <w:color w:val="000000"/>
+          <w:sz w:val="22"/>
+          <w:szCs w:val="22"/>
+          <w:u w:val="none"/>
+          <w:shd w:fill="auto" w:val="clear"/>
+          <w:vertAlign w:val="baseline"/>
+          <w:rtl w:val="0"/>
+        </w:rPr>
+        <w:t xml:space="preserve">Director</w:t>
+      </w:r>
+      <w:commentRangeEnd w:id="8"/>
+      <w:r>
+        <w:commentReference w:id="8"/>
+      </w:r>
+      <w:r>
+        <w:rPr>
+          <w:rFonts w:ascii="Aptos" w:cs="Aptos" w:eastAsia="Aptos" w:hAnsi="Aptos"/>
+          <w:b w:val="0"/>
+          <w:i w:val="0"/>
+          <w:smallCaps w:val="0"/>
+          <w:strike w:val="0"/>
+          <w:color w:val="000000"/>
+          <w:sz w:val="22"/>
+          <w:szCs w:val="22"/>
+          <w:u w:val="none"/>
+          <w:shd w:fill="auto" w:val="clear"/>
+          <w:vertAlign w:val="baseline"/>
+          <w:rtl w:val="0"/>
+        </w:rPr>
+        <w:t xml:space="preserve"> direct connection to instance of web application</w:t>
       </w:r>
     </w:p>
     <w:p>
@@ -645,7 +1599,87 @@
           <w:vertAlign w:val="baseline"/>
           <w:rtl w:val="0"/>
         </w:rPr>
-        <w:t xml:space="preserve">OAuth is aviable to connect to acount or it can be done via normal login password option</w:t>
+        <w:t xml:space="preserve">OAuth is </w:t>
+      </w:r>
+      <w:r>
+        <w:rPr>
+          <w:rtl w:val="0"/>
+        </w:rPr>
+        <w:t xml:space="preserve">available</w:t>
+      </w:r>
+      <w:r>
+        <w:rPr>
+          <w:rFonts w:ascii="Aptos" w:cs="Aptos" w:eastAsia="Aptos" w:hAnsi="Aptos"/>
+          <w:b w:val="0"/>
+          <w:i w:val="0"/>
+          <w:smallCaps w:val="0"/>
+          <w:strike w:val="0"/>
+          <w:color w:val="000000"/>
+          <w:sz w:val="22"/>
+          <w:szCs w:val="22"/>
+          <w:u w:val="none"/>
+          <w:shd w:fill="auto" w:val="clear"/>
+          <w:vertAlign w:val="baseline"/>
+          <w:rtl w:val="0"/>
+        </w:rPr>
+        <w:t xml:space="preserve"> to connect to </w:t>
+      </w:r>
+      <w:r>
+        <w:rPr>
+          <w:rtl w:val="0"/>
+        </w:rPr>
+        <w:t xml:space="preserve">account</w:t>
+      </w:r>
+      <w:r>
+        <w:rPr>
+          <w:rFonts w:ascii="Aptos" w:cs="Aptos" w:eastAsia="Aptos" w:hAnsi="Aptos"/>
+          <w:b w:val="0"/>
+          <w:i w:val="0"/>
+          <w:smallCaps w:val="0"/>
+          <w:strike w:val="0"/>
+          <w:color w:val="000000"/>
+          <w:sz w:val="22"/>
+          <w:szCs w:val="22"/>
+          <w:u w:val="none"/>
+          <w:shd w:fill="auto" w:val="clear"/>
+          <w:vertAlign w:val="baseline"/>
+          <w:rtl w:val="0"/>
+        </w:rPr>
+        <w:t xml:space="preserve"> </w:t>
+      </w:r>
+      <w:sdt>
+        <w:sdtPr>
+          <w:tag w:val="goog_rdk_10"/>
+        </w:sdtPr>
+        <w:sdtContent>
+          <w:commentRangeStart w:id="9"/>
+        </w:sdtContent>
+      </w:sdt>
+      <w:r>
+        <w:rPr>
+          <w:rFonts w:ascii="Aptos" w:cs="Aptos" w:eastAsia="Aptos" w:hAnsi="Aptos"/>
+          <w:b w:val="0"/>
+          <w:i w:val="0"/>
+          <w:smallCaps w:val="0"/>
+          <w:strike w:val="0"/>
+          <w:color w:val="000000"/>
+          <w:sz w:val="22"/>
+          <w:szCs w:val="22"/>
+          <w:u w:val="none"/>
+          <w:shd w:fill="auto" w:val="clear"/>
+          <w:vertAlign w:val="baseline"/>
+          <w:rtl w:val="0"/>
+        </w:rPr>
+        <w:t xml:space="preserve">or it can be done via normal login password option</w:t>
+      </w:r>
+      <w:commentRangeEnd w:id="9"/>
+      <w:r>
+        <w:commentReference w:id="9"/>
+      </w:r>
+      <w:r>
+        <w:rPr>
+          <w:rtl w:val="0"/>
+        </w:rPr>
       </w:r>
     </w:p>
     <w:p>
@@ -685,20 +1719,72 @@
       </w:pPr>
       <w:r>
         <w:rPr>
-          <w:rFonts w:ascii="Aptos" w:cs="Aptos" w:eastAsia="Aptos" w:hAnsi="Aptos"/>
-          <w:b w:val="0"/>
-          <w:i w:val="0"/>
-          <w:smallCaps w:val="0"/>
-          <w:strike w:val="0"/>
-          <w:color w:val="000000"/>
-          <w:sz w:val="22"/>
-          <w:szCs w:val="22"/>
-          <w:u w:val="none"/>
-          <w:shd w:fill="auto" w:val="clear"/>
-          <w:vertAlign w:val="baseline"/>
-          <w:rtl w:val="0"/>
-        </w:rPr>
-        <w:t xml:space="preserve">User can get information about movie from database.</w:t>
+          <w:rtl w:val="0"/>
+        </w:rPr>
+        <w:t xml:space="preserve">Users</w:t>
+      </w:r>
+      <w:r>
+        <w:rPr>
+          <w:rFonts w:ascii="Aptos" w:cs="Aptos" w:eastAsia="Aptos" w:hAnsi="Aptos"/>
+          <w:b w:val="0"/>
+          <w:i w:val="0"/>
+          <w:smallCaps w:val="0"/>
+          <w:strike w:val="0"/>
+          <w:color w:val="000000"/>
+          <w:sz w:val="22"/>
+          <w:szCs w:val="22"/>
+          <w:u w:val="none"/>
+          <w:shd w:fill="auto" w:val="clear"/>
+          <w:vertAlign w:val="baseline"/>
+          <w:rtl w:val="0"/>
+        </w:rPr>
+        <w:t xml:space="preserve"> can get information about </w:t>
+      </w:r>
+      <w:r>
+        <w:rPr>
+          <w:rtl w:val="0"/>
+        </w:rPr>
+        <w:t xml:space="preserve">movies</w:t>
+      </w:r>
+      <w:r>
+        <w:rPr>
+          <w:rFonts w:ascii="Aptos" w:cs="Aptos" w:eastAsia="Aptos" w:hAnsi="Aptos"/>
+          <w:b w:val="0"/>
+          <w:i w:val="0"/>
+          <w:smallCaps w:val="0"/>
+          <w:strike w:val="0"/>
+          <w:color w:val="000000"/>
+          <w:sz w:val="22"/>
+          <w:szCs w:val="22"/>
+          <w:u w:val="none"/>
+          <w:shd w:fill="auto" w:val="clear"/>
+          <w:vertAlign w:val="baseline"/>
+          <w:rtl w:val="0"/>
+        </w:rPr>
+        <w:t xml:space="preserve"> </w:t>
+      </w:r>
+      <w:r>
+        <w:rPr>
+          <w:rtl w:val="0"/>
+        </w:rPr>
+        <w:t xml:space="preserve">from the database</w:t>
+      </w:r>
+      <w:r>
+        <w:rPr>
+          <w:rFonts w:ascii="Aptos" w:cs="Aptos" w:eastAsia="Aptos" w:hAnsi="Aptos"/>
+          <w:b w:val="0"/>
+          <w:i w:val="0"/>
+          <w:smallCaps w:val="0"/>
+          <w:strike w:val="0"/>
+          <w:color w:val="000000"/>
+          <w:sz w:val="22"/>
+          <w:szCs w:val="22"/>
+          <w:u w:val="none"/>
+          <w:shd w:fill="auto" w:val="clear"/>
+          <w:vertAlign w:val="baseline"/>
+          <w:rtl w:val="0"/>
+        </w:rPr>
+        <w:t xml:space="preserve">. ✅</w:t>
       </w:r>
     </w:p>
     <w:p>
@@ -726,20 +1812,49 @@
       </w:pPr>
       <w:r>
         <w:rPr>
-          <w:rFonts w:ascii="Aptos" w:cs="Aptos" w:eastAsia="Aptos" w:hAnsi="Aptos"/>
-          <w:b w:val="0"/>
-          <w:i w:val="0"/>
-          <w:smallCaps w:val="0"/>
-          <w:strike w:val="0"/>
-          <w:color w:val="000000"/>
-          <w:sz w:val="22"/>
-          <w:szCs w:val="22"/>
-          <w:u w:val="none"/>
-          <w:shd w:fill="auto" w:val="clear"/>
-          <w:vertAlign w:val="baseline"/>
-          <w:rtl w:val="0"/>
-        </w:rPr>
-        <w:t xml:space="preserve">Due to history of searching or preferences form preferenced movies can be found and displayed</w:t>
+          <w:rtl w:val="0"/>
+        </w:rPr>
+        <w:t xml:space="preserve">Based on</w:t>
+      </w:r>
+      <w:r>
+        <w:rPr>
+          <w:rFonts w:ascii="Aptos" w:cs="Aptos" w:eastAsia="Aptos" w:hAnsi="Aptos"/>
+          <w:b w:val="0"/>
+          <w:i w:val="0"/>
+          <w:smallCaps w:val="0"/>
+          <w:strike w:val="0"/>
+          <w:color w:val="000000"/>
+          <w:sz w:val="22"/>
+          <w:szCs w:val="22"/>
+          <w:u w:val="none"/>
+          <w:shd w:fill="auto" w:val="clear"/>
+          <w:vertAlign w:val="baseline"/>
+          <w:rtl w:val="0"/>
+        </w:rPr>
+        <w:t xml:space="preserve"> history of searching </w:t>
+      </w:r>
+      <w:r>
+        <w:rPr>
+          <w:rtl w:val="0"/>
+        </w:rPr>
+        <w:t xml:space="preserve">and ratings, ai recommended </w:t>
+      </w:r>
+      <w:r>
+        <w:rPr>
+          <w:rFonts w:ascii="Aptos" w:cs="Aptos" w:eastAsia="Aptos" w:hAnsi="Aptos"/>
+          <w:b w:val="0"/>
+          <w:i w:val="0"/>
+          <w:smallCaps w:val="0"/>
+          <w:strike w:val="0"/>
+          <w:color w:val="000000"/>
+          <w:sz w:val="22"/>
+          <w:szCs w:val="22"/>
+          <w:u w:val="none"/>
+          <w:shd w:fill="auto" w:val="clear"/>
+          <w:vertAlign w:val="baseline"/>
+          <w:rtl w:val="0"/>
+        </w:rPr>
+        <w:t xml:space="preserve">movies can be found and displayed ✅</w:t>
       </w:r>
     </w:p>
     <w:p>
@@ -792,7 +1907,122 @@
           <w:vertAlign w:val="baseline"/>
           <w:rtl w:val="0"/>
         </w:rPr>
-        <w:t xml:space="preserve">Every instance of web application should have cache which store data of most searched movies and recomendation for lattest active users.</w:t>
+        <w:t xml:space="preserve">Every instance </w:t>
+      </w:r>
+      <w:r>
+        <w:rPr>
+          <w:rtl w:val="0"/>
+        </w:rPr>
+        <w:t xml:space="preserve">of a web</w:t>
+      </w:r>
+      <w:r>
+        <w:rPr>
+          <w:rFonts w:ascii="Aptos" w:cs="Aptos" w:eastAsia="Aptos" w:hAnsi="Aptos"/>
+          <w:b w:val="0"/>
+          <w:i w:val="0"/>
+          <w:smallCaps w:val="0"/>
+          <w:strike w:val="0"/>
+          <w:color w:val="000000"/>
+          <w:sz w:val="22"/>
+          <w:szCs w:val="22"/>
+          <w:u w:val="none"/>
+          <w:shd w:fill="auto" w:val="clear"/>
+          <w:vertAlign w:val="baseline"/>
+          <w:rtl w:val="0"/>
+        </w:rPr>
+        <w:t xml:space="preserve"> application should </w:t>
+      </w:r>
+      <w:r>
+        <w:rPr>
+          <w:rtl w:val="0"/>
+        </w:rPr>
+        <w:t xml:space="preserve">have a cache</w:t>
+      </w:r>
+      <w:r>
+        <w:rPr>
+          <w:rFonts w:ascii="Aptos" w:cs="Aptos" w:eastAsia="Aptos" w:hAnsi="Aptos"/>
+          <w:b w:val="0"/>
+          <w:i w:val="0"/>
+          <w:smallCaps w:val="0"/>
+          <w:strike w:val="0"/>
+          <w:color w:val="000000"/>
+          <w:sz w:val="22"/>
+          <w:szCs w:val="22"/>
+          <w:u w:val="none"/>
+          <w:shd w:fill="auto" w:val="clear"/>
+          <w:vertAlign w:val="baseline"/>
+          <w:rtl w:val="0"/>
+        </w:rPr>
+        <w:t xml:space="preserve"> which </w:t>
+      </w:r>
+      <w:r>
+        <w:rPr>
+          <w:rtl w:val="0"/>
+        </w:rPr>
+        <w:t xml:space="preserve">stores</w:t>
+      </w:r>
+      <w:r>
+        <w:rPr>
+          <w:rFonts w:ascii="Aptos" w:cs="Aptos" w:eastAsia="Aptos" w:hAnsi="Aptos"/>
+          <w:b w:val="0"/>
+          <w:i w:val="0"/>
+          <w:smallCaps w:val="0"/>
+          <w:strike w:val="0"/>
+          <w:color w:val="000000"/>
+          <w:sz w:val="22"/>
+          <w:szCs w:val="22"/>
+          <w:u w:val="none"/>
+          <w:shd w:fill="auto" w:val="clear"/>
+          <w:vertAlign w:val="baseline"/>
+          <w:rtl w:val="0"/>
+        </w:rPr>
+        <w:t xml:space="preserve"> data of most searched movies and </w:t>
+      </w:r>
+      <w:r>
+        <w:rPr>
+          <w:rtl w:val="0"/>
+        </w:rPr>
+        <w:t xml:space="preserve">recommendations</w:t>
+      </w:r>
+      <w:r>
+        <w:rPr>
+          <w:rFonts w:ascii="Aptos" w:cs="Aptos" w:eastAsia="Aptos" w:hAnsi="Aptos"/>
+          <w:b w:val="0"/>
+          <w:i w:val="0"/>
+          <w:smallCaps w:val="0"/>
+          <w:strike w:val="0"/>
+          <w:color w:val="000000"/>
+          <w:sz w:val="22"/>
+          <w:szCs w:val="22"/>
+          <w:u w:val="none"/>
+          <w:shd w:fill="auto" w:val="clear"/>
+          <w:vertAlign w:val="baseline"/>
+          <w:rtl w:val="0"/>
+        </w:rPr>
+        <w:t xml:space="preserve"> </w:t>
+      </w:r>
+      <w:r>
+        <w:rPr>
+          <w:rtl w:val="0"/>
+        </w:rPr>
+        <w:t xml:space="preserve">for the latest</w:t>
+      </w:r>
+      <w:r>
+        <w:rPr>
+          <w:rFonts w:ascii="Aptos" w:cs="Aptos" w:eastAsia="Aptos" w:hAnsi="Aptos"/>
+          <w:b w:val="0"/>
+          <w:i w:val="0"/>
+          <w:smallCaps w:val="0"/>
+          <w:strike w:val="0"/>
+          <w:color w:val="000000"/>
+          <w:sz w:val="22"/>
+          <w:szCs w:val="22"/>
+          <w:u w:val="none"/>
+          <w:shd w:fill="auto" w:val="clear"/>
+          <w:vertAlign w:val="baseline"/>
+          <w:rtl w:val="0"/>
+        </w:rPr>
+        <w:t xml:space="preserve"> active users. ✅</w:t>
       </w:r>
     </w:p>
     <w:p>
@@ -845,7 +2075,41 @@
           <w:vertAlign w:val="baseline"/>
           <w:rtl w:val="0"/>
         </w:rPr>
-        <w:t xml:space="preserve">AI solution instances should have caches of data of movies which are most crucial for recomendation ora re used for the biggest number of recomendations</w:t>
+        <w:t xml:space="preserve">AI solution instances should have caches of data of movies which are most crucial for </w:t>
+      </w:r>
+      <w:r>
+        <w:rPr>
+          <w:rtl w:val="0"/>
+        </w:rPr>
+        <w:t xml:space="preserve">recommendation</w:t>
+      </w:r>
+      <w:r>
+        <w:rPr>
+          <w:rFonts w:ascii="Aptos" w:cs="Aptos" w:eastAsia="Aptos" w:hAnsi="Aptos"/>
+          <w:b w:val="0"/>
+          <w:i w:val="0"/>
+          <w:smallCaps w:val="0"/>
+          <w:strike w:val="0"/>
+          <w:color w:val="000000"/>
+          <w:sz w:val="22"/>
+          <w:szCs w:val="22"/>
+          <w:u w:val="none"/>
+          <w:shd w:fill="auto" w:val="clear"/>
+          <w:vertAlign w:val="baseline"/>
+          <w:rtl w:val="0"/>
+        </w:rPr>
+        <w:t xml:space="preserve"> ora re used for the biggest number of </w:t>
+      </w:r>
+      <w:r>
+        <w:rPr>
+          <w:rtl w:val="0"/>
+        </w:rPr>
+        <w:t xml:space="preserve">recommendations ✅</w:t>
+      </w:r>
+      <w:r>
+        <w:rPr>
+          <w:rtl w:val="0"/>
+        </w:rPr>
       </w:r>
     </w:p>
     <w:p>
@@ -871,22 +2135,62 @@
         <w:jc w:val="left"/>
         <w:rPr/>
       </w:pPr>
-      <w:r>
-        <w:rPr>
-          <w:rFonts w:ascii="Aptos" w:cs="Aptos" w:eastAsia="Aptos" w:hAnsi="Aptos"/>
-          <w:b w:val="0"/>
-          <w:i w:val="0"/>
-          <w:smallCaps w:val="0"/>
-          <w:strike w:val="0"/>
-          <w:color w:val="000000"/>
-          <w:sz w:val="22"/>
-          <w:szCs w:val="22"/>
-          <w:u w:val="none"/>
-          <w:shd w:fill="auto" w:val="clear"/>
-          <w:vertAlign w:val="baseline"/>
-          <w:rtl w:val="0"/>
-        </w:rPr>
-        <w:t xml:space="preserve">If required, one instance of web application can send requests to more than one AI solution instance.</w:t>
+      <w:sdt>
+        <w:sdtPr>
+          <w:tag w:val="goog_rdk_11"/>
+        </w:sdtPr>
+        <w:sdtContent>
+          <w:commentRangeStart w:id="10"/>
+        </w:sdtContent>
+      </w:sdt>
+      <w:r>
+        <w:rPr>
+          <w:rFonts w:ascii="Aptos" w:cs="Aptos" w:eastAsia="Aptos" w:hAnsi="Aptos"/>
+          <w:b w:val="0"/>
+          <w:i w:val="0"/>
+          <w:smallCaps w:val="0"/>
+          <w:strike w:val="0"/>
+          <w:color w:val="000000"/>
+          <w:sz w:val="22"/>
+          <w:szCs w:val="22"/>
+          <w:u w:val="none"/>
+          <w:shd w:fill="auto" w:val="clear"/>
+          <w:vertAlign w:val="baseline"/>
+          <w:rtl w:val="0"/>
+        </w:rPr>
+        <w:t xml:space="preserve">If required, one instance </w:t>
+      </w:r>
+      <w:r>
+        <w:rPr>
+          <w:rtl w:val="0"/>
+        </w:rPr>
+        <w:t xml:space="preserve">of a web</w:t>
+      </w:r>
+      <w:r>
+        <w:rPr>
+          <w:rFonts w:ascii="Aptos" w:cs="Aptos" w:eastAsia="Aptos" w:hAnsi="Aptos"/>
+          <w:b w:val="0"/>
+          <w:i w:val="0"/>
+          <w:smallCaps w:val="0"/>
+          <w:strike w:val="0"/>
+          <w:color w:val="000000"/>
+          <w:sz w:val="22"/>
+          <w:szCs w:val="22"/>
+          <w:u w:val="none"/>
+          <w:shd w:fill="auto" w:val="clear"/>
+          <w:vertAlign w:val="baseline"/>
+          <w:rtl w:val="0"/>
+        </w:rPr>
+        <w:t xml:space="preserve"> application can send requests to more than one AI solution instance.</w:t>
+      </w:r>
+      <w:commentRangeEnd w:id="10"/>
+      <w:r>
+        <w:commentReference w:id="10"/>
+      </w:r>
+      <w:r>
+        <w:rPr>
+          <w:rtl w:val="0"/>
+        </w:rPr>
       </w:r>
     </w:p>
     <w:p>
@@ -924,22 +2228,91 @@
         <w:jc w:val="left"/>
         <w:rPr/>
       </w:pPr>
-      <w:r>
-        <w:rPr>
-          <w:rFonts w:ascii="Aptos" w:cs="Aptos" w:eastAsia="Aptos" w:hAnsi="Aptos"/>
-          <w:b w:val="0"/>
-          <w:i w:val="0"/>
-          <w:smallCaps w:val="0"/>
-          <w:strike w:val="0"/>
-          <w:color w:val="000000"/>
-          <w:sz w:val="22"/>
-          <w:szCs w:val="22"/>
-          <w:u w:val="none"/>
-          <w:shd w:fill="auto" w:val="clear"/>
-          <w:vertAlign w:val="baseline"/>
-          <w:rtl w:val="0"/>
-        </w:rPr>
-        <w:t xml:space="preserve">Database should have at least 2 phisical partitions due to number of data.</w:t>
+      <w:sdt>
+        <w:sdtPr>
+          <w:tag w:val="goog_rdk_12"/>
+        </w:sdtPr>
+        <w:sdtContent>
+          <w:commentRangeStart w:id="11"/>
+        </w:sdtContent>
+      </w:sdt>
+      <w:r>
+        <w:rPr>
+          <w:rtl w:val="0"/>
+        </w:rPr>
+        <w:t xml:space="preserve">Databases</w:t>
+      </w:r>
+      <w:r>
+        <w:rPr>
+          <w:rFonts w:ascii="Aptos" w:cs="Aptos" w:eastAsia="Aptos" w:hAnsi="Aptos"/>
+          <w:b w:val="0"/>
+          <w:i w:val="0"/>
+          <w:smallCaps w:val="0"/>
+          <w:strike w:val="0"/>
+          <w:color w:val="000000"/>
+          <w:sz w:val="22"/>
+          <w:szCs w:val="22"/>
+          <w:u w:val="none"/>
+          <w:shd w:fill="auto" w:val="clear"/>
+          <w:vertAlign w:val="baseline"/>
+          <w:rtl w:val="0"/>
+        </w:rPr>
+        <w:t xml:space="preserve"> should have at least 2 </w:t>
+      </w:r>
+      <w:r>
+        <w:rPr>
+          <w:rtl w:val="0"/>
+        </w:rPr>
+        <w:t xml:space="preserve">physical</w:t>
+      </w:r>
+      <w:r>
+        <w:rPr>
+          <w:rFonts w:ascii="Aptos" w:cs="Aptos" w:eastAsia="Aptos" w:hAnsi="Aptos"/>
+          <w:b w:val="0"/>
+          <w:i w:val="0"/>
+          <w:smallCaps w:val="0"/>
+          <w:strike w:val="0"/>
+          <w:color w:val="000000"/>
+          <w:sz w:val="22"/>
+          <w:szCs w:val="22"/>
+          <w:u w:val="none"/>
+          <w:shd w:fill="auto" w:val="clear"/>
+          <w:vertAlign w:val="baseline"/>
+          <w:rtl w:val="0"/>
+        </w:rPr>
+        <w:t xml:space="preserve"> partitions due </w:t>
+      </w:r>
+      <w:r>
+        <w:rPr>
+          <w:rtl w:val="0"/>
+        </w:rPr>
+        <w:t xml:space="preserve">to the number</w:t>
+      </w:r>
+      <w:r>
+        <w:rPr>
+          <w:rFonts w:ascii="Aptos" w:cs="Aptos" w:eastAsia="Aptos" w:hAnsi="Aptos"/>
+          <w:b w:val="0"/>
+          <w:i w:val="0"/>
+          <w:smallCaps w:val="0"/>
+          <w:strike w:val="0"/>
+          <w:color w:val="000000"/>
+          <w:sz w:val="22"/>
+          <w:szCs w:val="22"/>
+          <w:u w:val="none"/>
+          <w:shd w:fill="auto" w:val="clear"/>
+          <w:vertAlign w:val="baseline"/>
+          <w:rtl w:val="0"/>
+        </w:rPr>
+        <w:t xml:space="preserve"> of data.</w:t>
+      </w:r>
+      <w:commentRangeEnd w:id="11"/>
+      <w:r>
+        <w:commentReference w:id="11"/>
+      </w:r>
+      <w:r>
+        <w:rPr>
+          <w:rtl w:val="0"/>
+        </w:rPr>
       </w:r>
     </w:p>
     <w:p>
@@ -965,22 +2338,160 @@
         <w:jc w:val="left"/>
         <w:rPr/>
       </w:pPr>
-      <w:r>
-        <w:rPr>
-          <w:rFonts w:ascii="Aptos" w:cs="Aptos" w:eastAsia="Aptos" w:hAnsi="Aptos"/>
-          <w:b w:val="0"/>
-          <w:i w:val="0"/>
-          <w:smallCaps w:val="0"/>
-          <w:strike w:val="0"/>
-          <w:color w:val="000000"/>
-          <w:sz w:val="22"/>
-          <w:szCs w:val="22"/>
-          <w:u w:val="none"/>
-          <w:shd w:fill="auto" w:val="clear"/>
-          <w:vertAlign w:val="baseline"/>
-          <w:rtl w:val="0"/>
-        </w:rPr>
-        <w:t xml:space="preserve">Databse require master and at least one slave for safety of kept data. (If slave was puryfied, master would be backup)</w:t>
+      <w:sdt>
+        <w:sdtPr>
+          <w:tag w:val="goog_rdk_13"/>
+        </w:sdtPr>
+        <w:sdtContent>
+          <w:commentRangeStart w:id="12"/>
+        </w:sdtContent>
+      </w:sdt>
+      <w:r>
+        <w:rPr>
+          <w:rtl w:val="0"/>
+        </w:rPr>
+        <w:t xml:space="preserve">Databases</w:t>
+      </w:r>
+      <w:r>
+        <w:rPr>
+          <w:rFonts w:ascii="Aptos" w:cs="Aptos" w:eastAsia="Aptos" w:hAnsi="Aptos"/>
+          <w:b w:val="0"/>
+          <w:i w:val="0"/>
+          <w:smallCaps w:val="0"/>
+          <w:strike w:val="0"/>
+          <w:color w:val="000000"/>
+          <w:sz w:val="22"/>
+          <w:szCs w:val="22"/>
+          <w:u w:val="none"/>
+          <w:shd w:fill="auto" w:val="clear"/>
+          <w:vertAlign w:val="baseline"/>
+          <w:rtl w:val="0"/>
+        </w:rPr>
+        <w:t xml:space="preserve"> </w:t>
+      </w:r>
+      <w:r>
+        <w:rPr>
+          <w:rtl w:val="0"/>
+        </w:rPr>
+        <w:t xml:space="preserve">require a primary</w:t>
+      </w:r>
+      <w:r>
+        <w:rPr>
+          <w:rFonts w:ascii="Aptos" w:cs="Aptos" w:eastAsia="Aptos" w:hAnsi="Aptos"/>
+          <w:b w:val="0"/>
+          <w:i w:val="0"/>
+          <w:smallCaps w:val="0"/>
+          <w:strike w:val="0"/>
+          <w:color w:val="000000"/>
+          <w:sz w:val="22"/>
+          <w:szCs w:val="22"/>
+          <w:u w:val="none"/>
+          <w:shd w:fill="auto" w:val="clear"/>
+          <w:vertAlign w:val="baseline"/>
+          <w:rtl w:val="0"/>
+        </w:rPr>
+        <w:t xml:space="preserve"> and at least one </w:t>
+      </w:r>
+      <w:r>
+        <w:rPr>
+          <w:rtl w:val="0"/>
+        </w:rPr>
+        <w:t xml:space="preserve">secondary</w:t>
+      </w:r>
+      <w:r>
+        <w:rPr>
+          <w:rFonts w:ascii="Aptos" w:cs="Aptos" w:eastAsia="Aptos" w:hAnsi="Aptos"/>
+          <w:b w:val="0"/>
+          <w:i w:val="0"/>
+          <w:smallCaps w:val="0"/>
+          <w:strike w:val="0"/>
+          <w:color w:val="000000"/>
+          <w:sz w:val="22"/>
+          <w:szCs w:val="22"/>
+          <w:u w:val="none"/>
+          <w:shd w:fill="auto" w:val="clear"/>
+          <w:vertAlign w:val="baseline"/>
+          <w:rtl w:val="0"/>
+        </w:rPr>
+        <w:t xml:space="preserve"> for safety of kept data. (If </w:t>
+      </w:r>
+      <w:r>
+        <w:rPr>
+          <w:rtl w:val="0"/>
+        </w:rPr>
+        <w:t xml:space="preserve">secondary</w:t>
+      </w:r>
+      <w:r>
+        <w:rPr>
+          <w:rFonts w:ascii="Aptos" w:cs="Aptos" w:eastAsia="Aptos" w:hAnsi="Aptos"/>
+          <w:b w:val="0"/>
+          <w:i w:val="0"/>
+          <w:smallCaps w:val="0"/>
+          <w:strike w:val="0"/>
+          <w:color w:val="000000"/>
+          <w:sz w:val="22"/>
+          <w:szCs w:val="22"/>
+          <w:u w:val="none"/>
+          <w:shd w:fill="auto" w:val="clear"/>
+          <w:vertAlign w:val="baseline"/>
+          <w:rtl w:val="0"/>
+        </w:rPr>
+        <w:t xml:space="preserve"> was </w:t>
+      </w:r>
+      <w:r>
+        <w:rPr>
+          <w:rtl w:val="0"/>
+        </w:rPr>
+        <w:t xml:space="preserve">purified</w:t>
+      </w:r>
+      <w:r>
+        <w:rPr>
+          <w:rFonts w:ascii="Aptos" w:cs="Aptos" w:eastAsia="Aptos" w:hAnsi="Aptos"/>
+          <w:b w:val="0"/>
+          <w:i w:val="0"/>
+          <w:smallCaps w:val="0"/>
+          <w:strike w:val="0"/>
+          <w:color w:val="000000"/>
+          <w:sz w:val="22"/>
+          <w:szCs w:val="22"/>
+          <w:u w:val="none"/>
+          <w:shd w:fill="auto" w:val="clear"/>
+          <w:vertAlign w:val="baseline"/>
+          <w:rtl w:val="0"/>
+        </w:rPr>
+        <w:t xml:space="preserve">, </w:t>
+      </w:r>
+      <w:r>
+        <w:rPr>
+          <w:rtl w:val="0"/>
+        </w:rPr>
+        <w:t xml:space="preserve">primary</w:t>
+      </w:r>
+      <w:r>
+        <w:rPr>
+          <w:rFonts w:ascii="Aptos" w:cs="Aptos" w:eastAsia="Aptos" w:hAnsi="Aptos"/>
+          <w:b w:val="0"/>
+          <w:i w:val="0"/>
+          <w:smallCaps w:val="0"/>
+          <w:strike w:val="0"/>
+          <w:color w:val="000000"/>
+          <w:sz w:val="22"/>
+          <w:szCs w:val="22"/>
+          <w:u w:val="none"/>
+          <w:shd w:fill="auto" w:val="clear"/>
+          <w:vertAlign w:val="baseline"/>
+          <w:rtl w:val="0"/>
+        </w:rPr>
+        <w:t xml:space="preserve"> would be backup)</w:t>
+      </w:r>
+      <w:commentRangeEnd w:id="12"/>
+      <w:r>
+        <w:commentReference w:id="12"/>
+      </w:r>
+      <w:r>
+        <w:rPr>
+          <w:rtl w:val="0"/>
+        </w:rPr>
       </w:r>
     </w:p>
     <w:p>
@@ -992,7 +2503,13 @@
         <w:rPr>
           <w:rtl w:val="0"/>
         </w:rPr>
-        <w:t xml:space="preserve">Potencial problems</w:t>
+        <w:t xml:space="preserve">Potential</w:t>
+      </w:r>
+      <w:r>
+        <w:rPr>
+          <w:rtl w:val="0"/>
+        </w:rPr>
+        <w:t xml:space="preserve"> problems</w:t>
       </w:r>
     </w:p>
     <w:p>
@@ -1033,7 +2550,99 @@
           <w:vertAlign w:val="baseline"/>
           <w:rtl w:val="0"/>
         </w:rPr>
-        <w:t xml:space="preserve">Problems on director can affect whole system, unless swiches are aviable for redirection on lower level.</w:t>
+        <w:t xml:space="preserve">Problems on director can </w:t>
+      </w:r>
+      <w:r>
+        <w:rPr>
+          <w:rtl w:val="0"/>
+        </w:rPr>
+        <w:t xml:space="preserve">affect the whole</w:t>
+      </w:r>
+      <w:r>
+        <w:rPr>
+          <w:rFonts w:ascii="Aptos" w:cs="Aptos" w:eastAsia="Aptos" w:hAnsi="Aptos"/>
+          <w:b w:val="0"/>
+          <w:i w:val="0"/>
+          <w:smallCaps w:val="0"/>
+          <w:strike w:val="0"/>
+          <w:color w:val="000000"/>
+          <w:sz w:val="22"/>
+          <w:szCs w:val="22"/>
+          <w:u w:val="none"/>
+          <w:shd w:fill="auto" w:val="clear"/>
+          <w:vertAlign w:val="baseline"/>
+          <w:rtl w:val="0"/>
+        </w:rPr>
+        <w:t xml:space="preserve"> system, unless </w:t>
+      </w:r>
+      <w:r>
+        <w:rPr>
+          <w:rtl w:val="0"/>
+        </w:rPr>
+        <w:t xml:space="preserve">switches</w:t>
+      </w:r>
+      <w:r>
+        <w:rPr>
+          <w:rFonts w:ascii="Aptos" w:cs="Aptos" w:eastAsia="Aptos" w:hAnsi="Aptos"/>
+          <w:b w:val="0"/>
+          <w:i w:val="0"/>
+          <w:smallCaps w:val="0"/>
+          <w:strike w:val="0"/>
+          <w:color w:val="000000"/>
+          <w:sz w:val="22"/>
+          <w:szCs w:val="22"/>
+          <w:u w:val="none"/>
+          <w:shd w:fill="auto" w:val="clear"/>
+          <w:vertAlign w:val="baseline"/>
+          <w:rtl w:val="0"/>
+        </w:rPr>
+        <w:t xml:space="preserve"> are </w:t>
+      </w:r>
+      <w:r>
+        <w:rPr>
+          <w:rtl w:val="0"/>
+        </w:rPr>
+        <w:t xml:space="preserve">available</w:t>
+      </w:r>
+      <w:r>
+        <w:rPr>
+          <w:rFonts w:ascii="Aptos" w:cs="Aptos" w:eastAsia="Aptos" w:hAnsi="Aptos"/>
+          <w:b w:val="0"/>
+          <w:i w:val="0"/>
+          <w:smallCaps w:val="0"/>
+          <w:strike w:val="0"/>
+          <w:color w:val="000000"/>
+          <w:sz w:val="22"/>
+          <w:szCs w:val="22"/>
+          <w:u w:val="none"/>
+          <w:shd w:fill="auto" w:val="clear"/>
+          <w:vertAlign w:val="baseline"/>
+          <w:rtl w:val="0"/>
+        </w:rPr>
+        <w:t xml:space="preserve"> for redirection </w:t>
+      </w:r>
+      <w:r>
+        <w:rPr>
+          <w:rtl w:val="0"/>
+        </w:rPr>
+        <w:t xml:space="preserve">on a lower</w:t>
+      </w:r>
+      <w:r>
+        <w:rPr>
+          <w:rFonts w:ascii="Aptos" w:cs="Aptos" w:eastAsia="Aptos" w:hAnsi="Aptos"/>
+          <w:b w:val="0"/>
+          <w:i w:val="0"/>
+          <w:smallCaps w:val="0"/>
+          <w:strike w:val="0"/>
+          <w:color w:val="000000"/>
+          <w:sz w:val="22"/>
+          <w:szCs w:val="22"/>
+          <w:u w:val="none"/>
+          <w:shd w:fill="auto" w:val="clear"/>
+          <w:vertAlign w:val="baseline"/>
+          <w:rtl w:val="0"/>
+        </w:rPr>
+        <w:t xml:space="preserve"> level. ✅</w:t>
       </w:r>
     </w:p>
     <w:p>
@@ -1061,20 +2670,72 @@
       </w:pPr>
       <w:r>
         <w:rPr>
-          <w:rFonts w:ascii="Aptos" w:cs="Aptos" w:eastAsia="Aptos" w:hAnsi="Aptos"/>
-          <w:b w:val="0"/>
-          <w:i w:val="0"/>
-          <w:smallCaps w:val="0"/>
-          <w:strike w:val="0"/>
-          <w:color w:val="000000"/>
-          <w:sz w:val="22"/>
-          <w:szCs w:val="22"/>
-          <w:u w:val="none"/>
-          <w:shd w:fill="auto" w:val="clear"/>
-          <w:vertAlign w:val="baseline"/>
-          <w:rtl w:val="0"/>
-        </w:rPr>
-        <w:t xml:space="preserve">Update of AI solution models require much more time than anything else. </w:t>
+          <w:rtl w:val="0"/>
+        </w:rPr>
+        <w:t xml:space="preserve">Updating</w:t>
+      </w:r>
+      <w:r>
+        <w:rPr>
+          <w:rFonts w:ascii="Aptos" w:cs="Aptos" w:eastAsia="Aptos" w:hAnsi="Aptos"/>
+          <w:b w:val="0"/>
+          <w:i w:val="0"/>
+          <w:smallCaps w:val="0"/>
+          <w:strike w:val="0"/>
+          <w:color w:val="000000"/>
+          <w:sz w:val="22"/>
+          <w:szCs w:val="22"/>
+          <w:u w:val="none"/>
+          <w:shd w:fill="auto" w:val="clear"/>
+          <w:vertAlign w:val="baseline"/>
+          <w:rtl w:val="0"/>
+        </w:rPr>
+        <w:t xml:space="preserve"> AI solution models </w:t>
+      </w:r>
+      <w:r>
+        <w:rPr>
+          <w:rtl w:val="0"/>
+        </w:rPr>
+        <w:t xml:space="preserve">requires</w:t>
+      </w:r>
+      <w:r>
+        <w:rPr>
+          <w:rFonts w:ascii="Aptos" w:cs="Aptos" w:eastAsia="Aptos" w:hAnsi="Aptos"/>
+          <w:b w:val="0"/>
+          <w:i w:val="0"/>
+          <w:smallCaps w:val="0"/>
+          <w:strike w:val="0"/>
+          <w:color w:val="000000"/>
+          <w:sz w:val="22"/>
+          <w:szCs w:val="22"/>
+          <w:u w:val="none"/>
+          <w:shd w:fill="auto" w:val="clear"/>
+          <w:vertAlign w:val="baseline"/>
+          <w:rtl w:val="0"/>
+        </w:rPr>
+        <w:t xml:space="preserve"> much more time than </w:t>
+      </w:r>
+      <w:r>
+        <w:rPr>
+          <w:rtl w:val="0"/>
+        </w:rPr>
+        <w:t xml:space="preserve">anything</w:t>
+      </w:r>
+      <w:r>
+        <w:rPr>
+          <w:rFonts w:ascii="Aptos" w:cs="Aptos" w:eastAsia="Aptos" w:hAnsi="Aptos"/>
+          <w:b w:val="0"/>
+          <w:i w:val="0"/>
+          <w:smallCaps w:val="0"/>
+          <w:strike w:val="0"/>
+          <w:color w:val="000000"/>
+          <w:sz w:val="22"/>
+          <w:szCs w:val="22"/>
+          <w:u w:val="none"/>
+          <w:shd w:fill="auto" w:val="clear"/>
+          <w:vertAlign w:val="baseline"/>
+          <w:rtl w:val="0"/>
+        </w:rPr>
+        <w:t xml:space="preserve">.  ✅</w:t>
       </w:r>
     </w:p>
     <w:p>
@@ -1083,10 +2744,6 @@
         <w:keepLines w:val="0"/>
         <w:pageBreakBefore w:val="0"/>
         <w:widowControl w:val="1"/>
-        <w:numPr>
-          <w:ilvl w:val="0"/>
-          <w:numId w:val="4"/>
-        </w:numPr>
         <w:pBdr>
           <w:top w:space="0" w:sz="0" w:val="nil"/>
           <w:left w:space="0" w:sz="0" w:val="nil"/>
@@ -1096,9 +2753,21 @@
         </w:pBdr>
         <w:shd w:fill="auto" w:val="clear"/>
         <w:spacing w:after="160" w:before="0" w:line="259" w:lineRule="auto"/>
-        <w:ind w:left="768" w:right="0" w:hanging="360"/>
+        <w:ind w:left="0" w:right="0" w:firstLine="0"/>
         <w:jc w:val="left"/>
-        <w:rPr/>
+        <w:rPr>
+          <w:rFonts w:ascii="Aptos" w:cs="Aptos" w:eastAsia="Aptos" w:hAnsi="Aptos"/>
+          <w:b w:val="0"/>
+          <w:i w:val="0"/>
+          <w:smallCaps w:val="0"/>
+          <w:strike w:val="0"/>
+          <w:color w:val="000000"/>
+          <w:sz w:val="22"/>
+          <w:szCs w:val="22"/>
+          <w:u w:val="none"/>
+          <w:shd w:fill="auto" w:val="clear"/>
+          <w:vertAlign w:val="baseline"/>
+        </w:rPr>
       </w:pPr>
       <w:r>
         <w:rPr>
@@ -1113,6 +2782,741 @@
     </w:sectPr>
   </w:body>
 </w:document>
+</file>
+
+<file path=word/comments.xml><?xml version="1.0" encoding="utf-8"?>
+<w:comments xmlns:mc="http://schemas.openxmlformats.org/markup-compatibility/2006" xmlns:o="urn:schemas-microsoft-com:office:office" xmlns:r="http://schemas.openxmlformats.org/officeDocument/2006/relationships" xmlns:m="http://schemas.openxmlformats.org/officeDocument/2006/math" xmlns:v="urn:schemas-microsoft-com:vml" xmlns:wp="http://schemas.openxmlformats.org/drawingml/2006/wordprocessingDrawing" xmlns:w10="urn:schemas-microsoft-com:office:word" xmlns:w="http://schemas.openxmlformats.org/wordprocessingml/2006/main" xmlns:wne="http://schemas.microsoft.com/office/word/2006/wordml" xmlns:sl="http://schemas.openxmlformats.org/schemaLibrary/2006/main" xmlns:a="http://schemas.openxmlformats.org/drawingml/2006/main" xmlns:pic="http://schemas.openxmlformats.org/drawingml/2006/picture" xmlns:c="http://schemas.openxmlformats.org/drawingml/2006/chart" xmlns:lc="http://schemas.openxmlformats.org/drawingml/2006/lockedCanvas" xmlns:dgm="http://schemas.openxmlformats.org/drawingml/2006/diagram" xmlns:wps="http://schemas.microsoft.com/office/word/2010/wordprocessingShape" xmlns:wpg="http://schemas.microsoft.com/office/word/2010/wordprocessingGroup" xmlns:w14="http://schemas.microsoft.com/office/word/2010/wordml" xmlns:w15="http://schemas.microsoft.com/office/word/2012/wordml">
+  <w:comment w:author="Krzysztof Rudnicki" w:id="1" w:date="2024-05-11T11:33:53Z">
+    <w:p>
+      <w:pPr>
+        <w:keepNext w:val="0"/>
+        <w:keepLines w:val="0"/>
+        <w:pageBreakBefore w:val="0"/>
+        <w:widowControl w:val="0"/>
+        <w:pBdr>
+          <w:top w:space="0" w:sz="0" w:val="nil"/>
+          <w:left w:space="0" w:sz="0" w:val="nil"/>
+          <w:bottom w:space="0" w:sz="0" w:val="nil"/>
+          <w:right w:space="0" w:sz="0" w:val="nil"/>
+          <w:between w:space="0" w:sz="0" w:val="nil"/>
+        </w:pBdr>
+        <w:shd w:fill="auto" w:val="clear"/>
+        <w:spacing w:after="0" w:before="0" w:line="240" w:lineRule="auto"/>
+        <w:ind w:left="0" w:right="0" w:firstLine="0"/>
+        <w:jc w:val="left"/>
+        <w:rPr>
+          <w:rFonts w:ascii="Arial" w:cs="Arial" w:eastAsia="Arial" w:hAnsi="Arial"/>
+          <w:b w:val="0"/>
+          <w:i w:val="0"/>
+          <w:smallCaps w:val="0"/>
+          <w:strike w:val="0"/>
+          <w:color w:val="000000"/>
+          <w:sz w:val="22"/>
+          <w:szCs w:val="22"/>
+          <w:u w:val="none"/>
+          <w:shd w:fill="auto" w:val="clear"/>
+          <w:vertAlign w:val="baseline"/>
+        </w:rPr>
+      </w:pPr>
+      <w:r>
+        <w:rPr>
+          <w:rFonts w:ascii="Arial" w:cs="Arial" w:eastAsia="Arial" w:hAnsi="Arial"/>
+          <w:b w:val="0"/>
+          <w:i w:val="0"/>
+          <w:smallCaps w:val="0"/>
+          <w:strike w:val="0"/>
+          <w:color w:val="000000"/>
+          <w:sz w:val="22"/>
+          <w:szCs w:val="22"/>
+          <w:u w:val="none"/>
+          <w:shd w:fill="auto" w:val="clear"/>
+          <w:vertAlign w:val="baseline"/>
+          <w:rtl w:val="0"/>
+        </w:rPr>
+        <w:t xml:space="preserve">For the time being, one database, containing up to 10k movies, stored on one disk, and up to 10k users is enough</w:t>
+      </w:r>
+    </w:p>
+  </w:comment>
+  <w:comment w:author="Krzysztof Rudnicki" w:id="7" w:date="2024-05-11T11:38:31Z">
+    <w:p>
+      <w:pPr>
+        <w:keepNext w:val="0"/>
+        <w:keepLines w:val="0"/>
+        <w:pageBreakBefore w:val="0"/>
+        <w:widowControl w:val="0"/>
+        <w:pBdr>
+          <w:top w:space="0" w:sz="0" w:val="nil"/>
+          <w:left w:space="0" w:sz="0" w:val="nil"/>
+          <w:bottom w:space="0" w:sz="0" w:val="nil"/>
+          <w:right w:space="0" w:sz="0" w:val="nil"/>
+          <w:between w:space="0" w:sz="0" w:val="nil"/>
+        </w:pBdr>
+        <w:shd w:fill="auto" w:val="clear"/>
+        <w:spacing w:after="0" w:before="0" w:line="240" w:lineRule="auto"/>
+        <w:ind w:left="0" w:right="0" w:firstLine="0"/>
+        <w:jc w:val="left"/>
+        <w:rPr>
+          <w:rFonts w:ascii="Arial" w:cs="Arial" w:eastAsia="Arial" w:hAnsi="Arial"/>
+          <w:b w:val="0"/>
+          <w:i w:val="0"/>
+          <w:smallCaps w:val="0"/>
+          <w:strike w:val="0"/>
+          <w:color w:val="000000"/>
+          <w:sz w:val="22"/>
+          <w:szCs w:val="22"/>
+          <w:u w:val="none"/>
+          <w:shd w:fill="auto" w:val="clear"/>
+          <w:vertAlign w:val="baseline"/>
+        </w:rPr>
+      </w:pPr>
+      <w:r>
+        <w:rPr>
+          <w:rFonts w:ascii="Arial" w:cs="Arial" w:eastAsia="Arial" w:hAnsi="Arial"/>
+          <w:b w:val="0"/>
+          <w:i w:val="0"/>
+          <w:smallCaps w:val="0"/>
+          <w:strike w:val="0"/>
+          <w:color w:val="000000"/>
+          <w:sz w:val="22"/>
+          <w:szCs w:val="22"/>
+          <w:u w:val="none"/>
+          <w:shd w:fill="auto" w:val="clear"/>
+          <w:vertAlign w:val="baseline"/>
+          <w:rtl w:val="0"/>
+        </w:rPr>
+        <w:t xml:space="preserve">IF we use DNS it should be free, describe process of acquiring DNS</w:t>
+      </w:r>
+    </w:p>
+  </w:comment>
+  <w:comment w:author="Krzysztof Rudnicki" w:id="4" w:date="2024-05-11T11:36:03Z">
+    <w:p>
+      <w:pPr>
+        <w:keepNext w:val="0"/>
+        <w:keepLines w:val="0"/>
+        <w:pageBreakBefore w:val="0"/>
+        <w:widowControl w:val="0"/>
+        <w:pBdr>
+          <w:top w:space="0" w:sz="0" w:val="nil"/>
+          <w:left w:space="0" w:sz="0" w:val="nil"/>
+          <w:bottom w:space="0" w:sz="0" w:val="nil"/>
+          <w:right w:space="0" w:sz="0" w:val="nil"/>
+          <w:between w:space="0" w:sz="0" w:val="nil"/>
+        </w:pBdr>
+        <w:shd w:fill="auto" w:val="clear"/>
+        <w:spacing w:after="0" w:before="0" w:line="240" w:lineRule="auto"/>
+        <w:ind w:left="0" w:right="0" w:firstLine="0"/>
+        <w:jc w:val="left"/>
+        <w:rPr>
+          <w:rFonts w:ascii="Arial" w:cs="Arial" w:eastAsia="Arial" w:hAnsi="Arial"/>
+          <w:b w:val="0"/>
+          <w:i w:val="0"/>
+          <w:smallCaps w:val="0"/>
+          <w:strike w:val="0"/>
+          <w:color w:val="000000"/>
+          <w:sz w:val="22"/>
+          <w:szCs w:val="22"/>
+          <w:u w:val="none"/>
+          <w:shd w:fill="auto" w:val="clear"/>
+          <w:vertAlign w:val="baseline"/>
+        </w:rPr>
+      </w:pPr>
+      <w:r>
+        <w:rPr>
+          <w:rFonts w:ascii="Arial" w:cs="Arial" w:eastAsia="Arial" w:hAnsi="Arial"/>
+          <w:b w:val="0"/>
+          <w:i w:val="0"/>
+          <w:smallCaps w:val="0"/>
+          <w:strike w:val="0"/>
+          <w:color w:val="000000"/>
+          <w:sz w:val="22"/>
+          <w:szCs w:val="22"/>
+          <w:u w:val="none"/>
+          <w:shd w:fill="auto" w:val="clear"/>
+          <w:vertAlign w:val="baseline"/>
+          <w:rtl w:val="0"/>
+        </w:rPr>
+        <w:t xml:space="preserve">This is not a requirement (what it needs to have), this is a description of potential threat</w:t>
+      </w:r>
+    </w:p>
+  </w:comment>
+  <w:comment w:author="Krzysztof Rudnicki" w:id="2" w:date="2024-05-11T11:34:35Z">
+    <w:p>
+      <w:pPr>
+        <w:keepNext w:val="0"/>
+        <w:keepLines w:val="0"/>
+        <w:pageBreakBefore w:val="0"/>
+        <w:widowControl w:val="0"/>
+        <w:pBdr>
+          <w:top w:space="0" w:sz="0" w:val="nil"/>
+          <w:left w:space="0" w:sz="0" w:val="nil"/>
+          <w:bottom w:space="0" w:sz="0" w:val="nil"/>
+          <w:right w:space="0" w:sz="0" w:val="nil"/>
+          <w:between w:space="0" w:sz="0" w:val="nil"/>
+        </w:pBdr>
+        <w:shd w:fill="auto" w:val="clear"/>
+        <w:spacing w:after="0" w:before="0" w:line="240" w:lineRule="auto"/>
+        <w:ind w:left="0" w:right="0" w:firstLine="0"/>
+        <w:jc w:val="left"/>
+        <w:rPr>
+          <w:rFonts w:ascii="Arial" w:cs="Arial" w:eastAsia="Arial" w:hAnsi="Arial"/>
+          <w:b w:val="0"/>
+          <w:i w:val="0"/>
+          <w:smallCaps w:val="0"/>
+          <w:strike w:val="0"/>
+          <w:color w:val="000000"/>
+          <w:sz w:val="22"/>
+          <w:szCs w:val="22"/>
+          <w:u w:val="none"/>
+          <w:shd w:fill="auto" w:val="clear"/>
+          <w:vertAlign w:val="baseline"/>
+        </w:rPr>
+      </w:pPr>
+      <w:r>
+        <w:rPr>
+          <w:rFonts w:ascii="Arial" w:cs="Arial" w:eastAsia="Arial" w:hAnsi="Arial"/>
+          <w:b w:val="0"/>
+          <w:i w:val="0"/>
+          <w:smallCaps w:val="0"/>
+          <w:strike w:val="0"/>
+          <w:color w:val="000000"/>
+          <w:sz w:val="22"/>
+          <w:szCs w:val="22"/>
+          <w:u w:val="none"/>
+          <w:shd w:fill="auto" w:val="clear"/>
+          <w:vertAlign w:val="baseline"/>
+          <w:rtl w:val="0"/>
+        </w:rPr>
+        <w:t xml:space="preserve">Storing backups is not within scope of this project</w:t>
+      </w:r>
+    </w:p>
+    <w:p>
+      <w:pPr>
+        <w:keepNext w:val="0"/>
+        <w:keepLines w:val="0"/>
+        <w:pageBreakBefore w:val="0"/>
+        <w:widowControl w:val="0"/>
+        <w:pBdr>
+          <w:top w:space="0" w:sz="0" w:val="nil"/>
+          <w:left w:space="0" w:sz="0" w:val="nil"/>
+          <w:bottom w:space="0" w:sz="0" w:val="nil"/>
+          <w:right w:space="0" w:sz="0" w:val="nil"/>
+          <w:between w:space="0" w:sz="0" w:val="nil"/>
+        </w:pBdr>
+        <w:shd w:fill="auto" w:val="clear"/>
+        <w:spacing w:after="0" w:before="0" w:line="240" w:lineRule="auto"/>
+        <w:ind w:left="0" w:right="0" w:firstLine="0"/>
+        <w:jc w:val="left"/>
+        <w:rPr>
+          <w:rFonts w:ascii="Arial" w:cs="Arial" w:eastAsia="Arial" w:hAnsi="Arial"/>
+          <w:b w:val="0"/>
+          <w:i w:val="0"/>
+          <w:smallCaps w:val="0"/>
+          <w:strike w:val="0"/>
+          <w:color w:val="000000"/>
+          <w:sz w:val="22"/>
+          <w:szCs w:val="22"/>
+          <w:u w:val="none"/>
+          <w:shd w:fill="auto" w:val="clear"/>
+          <w:vertAlign w:val="baseline"/>
+        </w:rPr>
+      </w:pPr>
+      <w:r>
+        <w:rPr>
+          <w:rFonts w:ascii="Arial" w:cs="Arial" w:eastAsia="Arial" w:hAnsi="Arial"/>
+          <w:b w:val="0"/>
+          <w:i w:val="0"/>
+          <w:smallCaps w:val="0"/>
+          <w:strike w:val="0"/>
+          <w:color w:val="000000"/>
+          <w:sz w:val="22"/>
+          <w:szCs w:val="22"/>
+          <w:u w:val="none"/>
+          <w:shd w:fill="auto" w:val="clear"/>
+          <w:vertAlign w:val="baseline"/>
+          <w:rtl w:val="0"/>
+        </w:rPr>
+        <w:t xml:space="preserve">Being ABLE to create backups of data maybe</w:t>
+      </w:r>
+    </w:p>
+  </w:comment>
+  <w:comment w:author="Krzysztof Rudnicki" w:id="11" w:date="2024-05-11T11:40:16Z">
+    <w:p>
+      <w:pPr>
+        <w:keepNext w:val="0"/>
+        <w:keepLines w:val="0"/>
+        <w:pageBreakBefore w:val="0"/>
+        <w:widowControl w:val="0"/>
+        <w:pBdr>
+          <w:top w:space="0" w:sz="0" w:val="nil"/>
+          <w:left w:space="0" w:sz="0" w:val="nil"/>
+          <w:bottom w:space="0" w:sz="0" w:val="nil"/>
+          <w:right w:space="0" w:sz="0" w:val="nil"/>
+          <w:between w:space="0" w:sz="0" w:val="nil"/>
+        </w:pBdr>
+        <w:shd w:fill="auto" w:val="clear"/>
+        <w:spacing w:after="0" w:before="0" w:line="240" w:lineRule="auto"/>
+        <w:ind w:left="0" w:right="0" w:firstLine="0"/>
+        <w:jc w:val="left"/>
+        <w:rPr>
+          <w:rFonts w:ascii="Arial" w:cs="Arial" w:eastAsia="Arial" w:hAnsi="Arial"/>
+          <w:b w:val="0"/>
+          <w:i w:val="0"/>
+          <w:smallCaps w:val="0"/>
+          <w:strike w:val="0"/>
+          <w:color w:val="000000"/>
+          <w:sz w:val="22"/>
+          <w:szCs w:val="22"/>
+          <w:u w:val="none"/>
+          <w:shd w:fill="auto" w:val="clear"/>
+          <w:vertAlign w:val="baseline"/>
+        </w:rPr>
+      </w:pPr>
+      <w:r>
+        <w:rPr>
+          <w:rFonts w:ascii="Arial" w:cs="Arial" w:eastAsia="Arial" w:hAnsi="Arial"/>
+          <w:b w:val="0"/>
+          <w:i w:val="0"/>
+          <w:smallCaps w:val="0"/>
+          <w:strike w:val="0"/>
+          <w:color w:val="000000"/>
+          <w:sz w:val="22"/>
+          <w:szCs w:val="22"/>
+          <w:u w:val="none"/>
+          <w:shd w:fill="auto" w:val="clear"/>
+          <w:vertAlign w:val="baseline"/>
+          <w:rtl w:val="0"/>
+        </w:rPr>
+        <w:t xml:space="preserve">1 physical partition is enough</w:t>
+      </w:r>
+    </w:p>
+  </w:comment>
+  <w:comment w:author="Krzysztof Rudnicki" w:id="8" w:date="2024-05-11T11:38:43Z">
+    <w:p>
+      <w:pPr>
+        <w:keepNext w:val="0"/>
+        <w:keepLines w:val="0"/>
+        <w:pageBreakBefore w:val="0"/>
+        <w:widowControl w:val="0"/>
+        <w:pBdr>
+          <w:top w:space="0" w:sz="0" w:val="nil"/>
+          <w:left w:space="0" w:sz="0" w:val="nil"/>
+          <w:bottom w:space="0" w:sz="0" w:val="nil"/>
+          <w:right w:space="0" w:sz="0" w:val="nil"/>
+          <w:between w:space="0" w:sz="0" w:val="nil"/>
+        </w:pBdr>
+        <w:shd w:fill="auto" w:val="clear"/>
+        <w:spacing w:after="0" w:before="0" w:line="240" w:lineRule="auto"/>
+        <w:ind w:left="0" w:right="0" w:firstLine="0"/>
+        <w:jc w:val="left"/>
+        <w:rPr>
+          <w:rFonts w:ascii="Arial" w:cs="Arial" w:eastAsia="Arial" w:hAnsi="Arial"/>
+          <w:b w:val="0"/>
+          <w:i w:val="0"/>
+          <w:smallCaps w:val="0"/>
+          <w:strike w:val="0"/>
+          <w:color w:val="000000"/>
+          <w:sz w:val="22"/>
+          <w:szCs w:val="22"/>
+          <w:u w:val="none"/>
+          <w:shd w:fill="auto" w:val="clear"/>
+          <w:vertAlign w:val="baseline"/>
+        </w:rPr>
+      </w:pPr>
+      <w:r>
+        <w:rPr>
+          <w:rFonts w:ascii="Arial" w:cs="Arial" w:eastAsia="Arial" w:hAnsi="Arial"/>
+          <w:b w:val="0"/>
+          <w:i w:val="0"/>
+          <w:smallCaps w:val="0"/>
+          <w:strike w:val="0"/>
+          <w:color w:val="000000"/>
+          <w:sz w:val="22"/>
+          <w:szCs w:val="22"/>
+          <w:u w:val="none"/>
+          <w:shd w:fill="auto" w:val="clear"/>
+          <w:vertAlign w:val="baseline"/>
+          <w:rtl w:val="0"/>
+        </w:rPr>
+        <w:t xml:space="preserve">What is "director"?</w:t>
+      </w:r>
+    </w:p>
+  </w:comment>
+  <w:comment w:author="Krzysztof Rudnicki" w:id="5" w:date="2024-05-11T11:36:38Z">
+    <w:p>
+      <w:pPr>
+        <w:keepNext w:val="0"/>
+        <w:keepLines w:val="0"/>
+        <w:pageBreakBefore w:val="0"/>
+        <w:widowControl w:val="0"/>
+        <w:pBdr>
+          <w:top w:space="0" w:sz="0" w:val="nil"/>
+          <w:left w:space="0" w:sz="0" w:val="nil"/>
+          <w:bottom w:space="0" w:sz="0" w:val="nil"/>
+          <w:right w:space="0" w:sz="0" w:val="nil"/>
+          <w:between w:space="0" w:sz="0" w:val="nil"/>
+        </w:pBdr>
+        <w:shd w:fill="auto" w:val="clear"/>
+        <w:spacing w:after="0" w:before="0" w:line="240" w:lineRule="auto"/>
+        <w:ind w:left="0" w:right="0" w:firstLine="0"/>
+        <w:jc w:val="left"/>
+        <w:rPr>
+          <w:rFonts w:ascii="Arial" w:cs="Arial" w:eastAsia="Arial" w:hAnsi="Arial"/>
+          <w:b w:val="0"/>
+          <w:i w:val="0"/>
+          <w:smallCaps w:val="0"/>
+          <w:strike w:val="0"/>
+          <w:color w:val="000000"/>
+          <w:sz w:val="22"/>
+          <w:szCs w:val="22"/>
+          <w:u w:val="none"/>
+          <w:shd w:fill="auto" w:val="clear"/>
+          <w:vertAlign w:val="baseline"/>
+        </w:rPr>
+      </w:pPr>
+      <w:r>
+        <w:rPr>
+          <w:rFonts w:ascii="Arial" w:cs="Arial" w:eastAsia="Arial" w:hAnsi="Arial"/>
+          <w:b w:val="0"/>
+          <w:i w:val="0"/>
+          <w:smallCaps w:val="0"/>
+          <w:strike w:val="0"/>
+          <w:color w:val="000000"/>
+          <w:sz w:val="22"/>
+          <w:szCs w:val="22"/>
+          <w:u w:val="none"/>
+          <w:shd w:fill="auto" w:val="clear"/>
+          <w:vertAlign w:val="baseline"/>
+          <w:rtl w:val="0"/>
+        </w:rPr>
+        <w:t xml:space="preserve">For the time being, 60 requests per minute is more than enough</w:t>
+      </w:r>
+    </w:p>
+  </w:comment>
+  <w:comment w:author="Krzysztof Rudnicki" w:id="3" w:date="2024-05-11T11:34:56Z">
+    <w:p>
+      <w:pPr>
+        <w:keepNext w:val="0"/>
+        <w:keepLines w:val="0"/>
+        <w:pageBreakBefore w:val="0"/>
+        <w:widowControl w:val="0"/>
+        <w:pBdr>
+          <w:top w:space="0" w:sz="0" w:val="nil"/>
+          <w:left w:space="0" w:sz="0" w:val="nil"/>
+          <w:bottom w:space="0" w:sz="0" w:val="nil"/>
+          <w:right w:space="0" w:sz="0" w:val="nil"/>
+          <w:between w:space="0" w:sz="0" w:val="nil"/>
+        </w:pBdr>
+        <w:shd w:fill="auto" w:val="clear"/>
+        <w:spacing w:after="0" w:before="0" w:line="240" w:lineRule="auto"/>
+        <w:ind w:left="0" w:right="0" w:firstLine="0"/>
+        <w:jc w:val="left"/>
+        <w:rPr>
+          <w:rFonts w:ascii="Arial" w:cs="Arial" w:eastAsia="Arial" w:hAnsi="Arial"/>
+          <w:b w:val="0"/>
+          <w:i w:val="0"/>
+          <w:smallCaps w:val="0"/>
+          <w:strike w:val="0"/>
+          <w:color w:val="000000"/>
+          <w:sz w:val="22"/>
+          <w:szCs w:val="22"/>
+          <w:u w:val="none"/>
+          <w:shd w:fill="auto" w:val="clear"/>
+          <w:vertAlign w:val="baseline"/>
+        </w:rPr>
+      </w:pPr>
+      <w:r>
+        <w:rPr>
+          <w:rFonts w:ascii="Arial" w:cs="Arial" w:eastAsia="Arial" w:hAnsi="Arial"/>
+          <w:b w:val="0"/>
+          <w:i w:val="0"/>
+          <w:smallCaps w:val="0"/>
+          <w:strike w:val="0"/>
+          <w:color w:val="000000"/>
+          <w:sz w:val="22"/>
+          <w:szCs w:val="22"/>
+          <w:u w:val="none"/>
+          <w:shd w:fill="auto" w:val="clear"/>
+          <w:vertAlign w:val="baseline"/>
+          <w:rtl w:val="0"/>
+        </w:rPr>
+        <w:t xml:space="preserve">What is "moderate"? What is "data selection"?</w:t>
+      </w:r>
+    </w:p>
+  </w:comment>
+  <w:comment w:author="Krzysztof Rudnicki" w:id="0" w:date="2024-05-11T11:32:16Z">
+    <w:p>
+      <w:pPr>
+        <w:keepNext w:val="0"/>
+        <w:keepLines w:val="0"/>
+        <w:pageBreakBefore w:val="0"/>
+        <w:widowControl w:val="0"/>
+        <w:pBdr>
+          <w:top w:space="0" w:sz="0" w:val="nil"/>
+          <w:left w:space="0" w:sz="0" w:val="nil"/>
+          <w:bottom w:space="0" w:sz="0" w:val="nil"/>
+          <w:right w:space="0" w:sz="0" w:val="nil"/>
+          <w:between w:space="0" w:sz="0" w:val="nil"/>
+        </w:pBdr>
+        <w:shd w:fill="auto" w:val="clear"/>
+        <w:spacing w:after="0" w:before="0" w:line="240" w:lineRule="auto"/>
+        <w:ind w:left="0" w:right="0" w:firstLine="0"/>
+        <w:jc w:val="left"/>
+        <w:rPr>
+          <w:rFonts w:ascii="Arial" w:cs="Arial" w:eastAsia="Arial" w:hAnsi="Arial"/>
+          <w:b w:val="0"/>
+          <w:i w:val="0"/>
+          <w:smallCaps w:val="0"/>
+          <w:strike w:val="0"/>
+          <w:color w:val="000000"/>
+          <w:sz w:val="22"/>
+          <w:szCs w:val="22"/>
+          <w:u w:val="none"/>
+          <w:shd w:fill="auto" w:val="clear"/>
+          <w:vertAlign w:val="baseline"/>
+        </w:rPr>
+      </w:pPr>
+      <w:r>
+        <w:rPr>
+          <w:rFonts w:ascii="Arial" w:cs="Arial" w:eastAsia="Arial" w:hAnsi="Arial"/>
+          <w:b w:val="0"/>
+          <w:i w:val="0"/>
+          <w:smallCaps w:val="0"/>
+          <w:strike w:val="0"/>
+          <w:color w:val="000000"/>
+          <w:sz w:val="22"/>
+          <w:szCs w:val="22"/>
+          <w:u w:val="none"/>
+          <w:shd w:fill="auto" w:val="clear"/>
+          <w:vertAlign w:val="baseline"/>
+          <w:rtl w:val="0"/>
+        </w:rPr>
+        <w:t xml:space="preserve">What is Q5?</w:t>
+      </w:r>
+    </w:p>
+  </w:comment>
+  <w:comment w:author="Krzysztof Rudnicki" w:id="12" w:date="2024-05-11T11:41:20Z">
+    <w:p>
+      <w:pPr>
+        <w:keepNext w:val="0"/>
+        <w:keepLines w:val="0"/>
+        <w:pageBreakBefore w:val="0"/>
+        <w:widowControl w:val="0"/>
+        <w:pBdr>
+          <w:top w:space="0" w:sz="0" w:val="nil"/>
+          <w:left w:space="0" w:sz="0" w:val="nil"/>
+          <w:bottom w:space="0" w:sz="0" w:val="nil"/>
+          <w:right w:space="0" w:sz="0" w:val="nil"/>
+          <w:between w:space="0" w:sz="0" w:val="nil"/>
+        </w:pBdr>
+        <w:shd w:fill="auto" w:val="clear"/>
+        <w:spacing w:after="0" w:before="0" w:line="240" w:lineRule="auto"/>
+        <w:ind w:left="0" w:right="0" w:firstLine="0"/>
+        <w:jc w:val="left"/>
+        <w:rPr>
+          <w:rFonts w:ascii="Arial" w:cs="Arial" w:eastAsia="Arial" w:hAnsi="Arial"/>
+          <w:b w:val="0"/>
+          <w:i w:val="0"/>
+          <w:smallCaps w:val="0"/>
+          <w:strike w:val="0"/>
+          <w:color w:val="000000"/>
+          <w:sz w:val="22"/>
+          <w:szCs w:val="22"/>
+          <w:u w:val="none"/>
+          <w:shd w:fill="auto" w:val="clear"/>
+          <w:vertAlign w:val="baseline"/>
+        </w:rPr>
+      </w:pPr>
+      <w:r>
+        <w:rPr>
+          <w:rFonts w:ascii="Arial" w:cs="Arial" w:eastAsia="Arial" w:hAnsi="Arial"/>
+          <w:b w:val="0"/>
+          <w:i w:val="0"/>
+          <w:smallCaps w:val="0"/>
+          <w:strike w:val="0"/>
+          <w:color w:val="000000"/>
+          <w:sz w:val="22"/>
+          <w:szCs w:val="22"/>
+          <w:u w:val="none"/>
+          <w:shd w:fill="auto" w:val="clear"/>
+          <w:vertAlign w:val="baseline"/>
+          <w:rtl w:val="0"/>
+        </w:rPr>
+        <w:t xml:space="preserve">We do not need secondary for time being</w:t>
+      </w:r>
+    </w:p>
+  </w:comment>
+  <w:comment w:author="Krzysztof Rudnicki" w:id="9" w:date="2024-05-11T11:38:57Z">
+    <w:p>
+      <w:pPr>
+        <w:keepNext w:val="0"/>
+        <w:keepLines w:val="0"/>
+        <w:pageBreakBefore w:val="0"/>
+        <w:widowControl w:val="0"/>
+        <w:pBdr>
+          <w:top w:space="0" w:sz="0" w:val="nil"/>
+          <w:left w:space="0" w:sz="0" w:val="nil"/>
+          <w:bottom w:space="0" w:sz="0" w:val="nil"/>
+          <w:right w:space="0" w:sz="0" w:val="nil"/>
+          <w:between w:space="0" w:sz="0" w:val="nil"/>
+        </w:pBdr>
+        <w:shd w:fill="auto" w:val="clear"/>
+        <w:spacing w:after="0" w:before="0" w:line="240" w:lineRule="auto"/>
+        <w:ind w:left="0" w:right="0" w:firstLine="0"/>
+        <w:jc w:val="left"/>
+        <w:rPr>
+          <w:rFonts w:ascii="Arial" w:cs="Arial" w:eastAsia="Arial" w:hAnsi="Arial"/>
+          <w:b w:val="0"/>
+          <w:i w:val="0"/>
+          <w:smallCaps w:val="0"/>
+          <w:strike w:val="0"/>
+          <w:color w:val="000000"/>
+          <w:sz w:val="22"/>
+          <w:szCs w:val="22"/>
+          <w:u w:val="none"/>
+          <w:shd w:fill="auto" w:val="clear"/>
+          <w:vertAlign w:val="baseline"/>
+        </w:rPr>
+      </w:pPr>
+      <w:r>
+        <w:rPr>
+          <w:rFonts w:ascii="Arial" w:cs="Arial" w:eastAsia="Arial" w:hAnsi="Arial"/>
+          <w:b w:val="0"/>
+          <w:i w:val="0"/>
+          <w:smallCaps w:val="0"/>
+          <w:strike w:val="0"/>
+          <w:color w:val="000000"/>
+          <w:sz w:val="22"/>
+          <w:szCs w:val="22"/>
+          <w:u w:val="none"/>
+          <w:shd w:fill="auto" w:val="clear"/>
+          <w:vertAlign w:val="baseline"/>
+          <w:rtl w:val="0"/>
+        </w:rPr>
+        <w:t xml:space="preserve">No "or" we ONLY use OAuth</w:t>
+      </w:r>
+    </w:p>
+  </w:comment>
+  <w:comment w:author="Krzysztof Rudnicki" w:id="6" w:date="2024-05-11T11:37:28Z">
+    <w:p>
+      <w:pPr>
+        <w:keepNext w:val="0"/>
+        <w:keepLines w:val="0"/>
+        <w:pageBreakBefore w:val="0"/>
+        <w:widowControl w:val="0"/>
+        <w:pBdr>
+          <w:top w:space="0" w:sz="0" w:val="nil"/>
+          <w:left w:space="0" w:sz="0" w:val="nil"/>
+          <w:bottom w:space="0" w:sz="0" w:val="nil"/>
+          <w:right w:space="0" w:sz="0" w:val="nil"/>
+          <w:between w:space="0" w:sz="0" w:val="nil"/>
+        </w:pBdr>
+        <w:shd w:fill="auto" w:val="clear"/>
+        <w:spacing w:after="0" w:before="0" w:line="240" w:lineRule="auto"/>
+        <w:ind w:left="0" w:right="0" w:firstLine="0"/>
+        <w:jc w:val="left"/>
+        <w:rPr>
+          <w:rFonts w:ascii="Arial" w:cs="Arial" w:eastAsia="Arial" w:hAnsi="Arial"/>
+          <w:b w:val="0"/>
+          <w:i w:val="0"/>
+          <w:smallCaps w:val="0"/>
+          <w:strike w:val="0"/>
+          <w:color w:val="000000"/>
+          <w:sz w:val="22"/>
+          <w:szCs w:val="22"/>
+          <w:u w:val="none"/>
+          <w:shd w:fill="auto" w:val="clear"/>
+          <w:vertAlign w:val="baseline"/>
+        </w:rPr>
+      </w:pPr>
+      <w:r>
+        <w:rPr>
+          <w:rFonts w:ascii="Arial" w:cs="Arial" w:eastAsia="Arial" w:hAnsi="Arial"/>
+          <w:b w:val="0"/>
+          <w:i w:val="0"/>
+          <w:smallCaps w:val="0"/>
+          <w:strike w:val="0"/>
+          <w:color w:val="000000"/>
+          <w:sz w:val="22"/>
+          <w:szCs w:val="22"/>
+          <w:u w:val="none"/>
+          <w:shd w:fill="auto" w:val="clear"/>
+          <w:vertAlign w:val="baseline"/>
+          <w:rtl w:val="0"/>
+        </w:rPr>
+        <w:t xml:space="preserve">First spelling mistakes and please provide source file or link to it (svg file?) which was used to create this image</w:t>
+      </w:r>
+    </w:p>
+  </w:comment>
+  <w:comment w:author="Krzysztof Rudnicki" w:id="10" w:date="2024-05-11T11:39:58Z">
+    <w:p>
+      <w:pPr>
+        <w:keepNext w:val="0"/>
+        <w:keepLines w:val="0"/>
+        <w:pageBreakBefore w:val="0"/>
+        <w:widowControl w:val="0"/>
+        <w:pBdr>
+          <w:top w:space="0" w:sz="0" w:val="nil"/>
+          <w:left w:space="0" w:sz="0" w:val="nil"/>
+          <w:bottom w:space="0" w:sz="0" w:val="nil"/>
+          <w:right w:space="0" w:sz="0" w:val="nil"/>
+          <w:between w:space="0" w:sz="0" w:val="nil"/>
+        </w:pBdr>
+        <w:shd w:fill="auto" w:val="clear"/>
+        <w:spacing w:after="0" w:before="0" w:line="240" w:lineRule="auto"/>
+        <w:ind w:left="0" w:right="0" w:firstLine="0"/>
+        <w:jc w:val="left"/>
+        <w:rPr>
+          <w:rFonts w:ascii="Arial" w:cs="Arial" w:eastAsia="Arial" w:hAnsi="Arial"/>
+          <w:b w:val="0"/>
+          <w:i w:val="0"/>
+          <w:smallCaps w:val="0"/>
+          <w:strike w:val="0"/>
+          <w:color w:val="000000"/>
+          <w:sz w:val="22"/>
+          <w:szCs w:val="22"/>
+          <w:u w:val="none"/>
+          <w:shd w:fill="auto" w:val="clear"/>
+          <w:vertAlign w:val="baseline"/>
+        </w:rPr>
+      </w:pPr>
+      <w:r>
+        <w:rPr>
+          <w:rFonts w:ascii="Arial" w:cs="Arial" w:eastAsia="Arial" w:hAnsi="Arial"/>
+          <w:b w:val="0"/>
+          <w:i w:val="0"/>
+          <w:smallCaps w:val="0"/>
+          <w:strike w:val="0"/>
+          <w:color w:val="000000"/>
+          <w:sz w:val="22"/>
+          <w:szCs w:val="22"/>
+          <w:u w:val="none"/>
+          <w:shd w:fill="auto" w:val="clear"/>
+          <w:vertAlign w:val="baseline"/>
+          <w:rtl w:val="0"/>
+        </w:rPr>
+        <w:t xml:space="preserve">Exactly one instance of web aplication sending requests to exactly one AI solution is enough</w:t>
+      </w:r>
+    </w:p>
+  </w:comment>
+</w:comments>
+</file>
+
+<file path=word/commentsExtended.xml><?xml version="1.0" encoding="utf-8"?>
+<w15:commentsEx xmlns:mc="http://schemas.openxmlformats.org/markup-compatibility/2006" xmlns:o="urn:schemas-microsoft-com:office:office" xmlns:r="http://schemas.openxmlformats.org/officeDocument/2006/relationships" xmlns:m="http://schemas.openxmlformats.org/officeDocument/2006/math" xmlns:v="urn:schemas-microsoft-com:vml" xmlns:wp="http://schemas.openxmlformats.org/drawingml/2006/wordprocessingDrawing" xmlns:w10="urn:schemas-microsoft-com:office:word" xmlns:w="http://schemas.openxmlformats.org/wordprocessingml/2006/main" xmlns:wne="http://schemas.microsoft.com/office/word/2006/wordml" xmlns:sl="http://schemas.openxmlformats.org/schemaLibrary/2006/main" xmlns:a="http://schemas.openxmlformats.org/drawingml/2006/main" xmlns:pic="http://schemas.openxmlformats.org/drawingml/2006/picture" xmlns:c="http://schemas.openxmlformats.org/drawingml/2006/chart" xmlns:lc="http://schemas.openxmlformats.org/drawingml/2006/lockedCanvas" xmlns:dgm="http://schemas.openxmlformats.org/drawingml/2006/diagram" xmlns:wps="http://schemas.microsoft.com/office/word/2010/wordprocessingShape" xmlns:wpg="http://schemas.microsoft.com/office/word/2010/wordprocessingGroup" xmlns:w14="http://schemas.microsoft.com/office/word/2010/wordml" xmlns:w15="http://schemas.microsoft.com/office/word/2012/wordml">
+  <w15:commentEx w15:paraId="00000032" w15:done="0"/>
+  <w15:commentEx w15:paraId="00000033" w15:done="0"/>
+  <w15:commentEx w15:paraId="00000034" w15:done="0"/>
+  <w15:commentEx w15:paraId="00000036" w15:done="0"/>
+  <w15:commentEx w15:paraId="00000037" w15:done="0"/>
+  <w15:commentEx w15:paraId="00000038" w15:done="0"/>
+  <w15:commentEx w15:paraId="00000039" w15:done="0"/>
+  <w15:commentEx w15:paraId="0000003A" w15:done="0"/>
+  <w15:commentEx w15:paraId="0000003B" w15:done="0"/>
+  <w15:commentEx w15:paraId="0000003C" w15:done="0"/>
+  <w15:commentEx w15:paraId="0000003D" w15:done="0"/>
+  <w15:commentEx w15:paraId="0000003E" w15:done="0"/>
+  <w15:commentEx w15:paraId="0000003F" w15:done="0"/>
+</w15:commentsEx>
 </file>
 
 <file path=word/numbering.xml><?xml version="1.0" encoding="utf-8"?>
@@ -2451,6 +4855,19 @@
       <w:szCs w:val="28"/>
     </w:rPr>
   </w:style>
+  <w:style w:type="table" w:styleId="Table1">
+    <w:basedOn w:val="TableNormal"/>
+    <w:tblPr>
+      <w:tblStyleRowBandSize w:val="1"/>
+      <w:tblStyleColBandSize w:val="1"/>
+      <w:tblCellMar>
+        <w:top w:w="100.0" w:type="dxa"/>
+        <w:left w:w="100.0" w:type="dxa"/>
+        <w:bottom w:w="100.0" w:type="dxa"/>
+        <w:right w:w="100.0" w:type="dxa"/>
+      </w:tblCellMar>
+    </w:tblPr>
+  </w:style>
 </w:styles>
 </file>
 
@@ -2751,7 +5168,7 @@
 
 <file path=customXML/item1.xml><?xml version="1.0" encoding="utf-8"?>
 <go:gDocsCustomXmlDataStorage xmlns:go="http://customooxmlschemas.google.com/" xmlns:r="http://schemas.openxmlformats.org/officeDocument/2006/relationships" uri="GoogleDocsCustomDataVersion2">
-  <go:docsCustomData xmlns:go="http://customooxmlschemas.google.com/" roundtripDataSignature="AMtx7mglRpR0n6n4HtsWeiZwwHaKAyAC2Q==">CgMxLjA4AHIhMXVqSzdCcm4wNnFWVzFLN3FTNi1uRXZDMmM0azFiRTdx</go:docsCustomData>
+  <go:docsCustomData xmlns:go="http://customooxmlschemas.google.com/" roundtripDataSignature="AMtx7mjha4HXso80km2E9qag3Jl1lskD3Q==">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</go:docsCustomData>
 </go:gDocsCustomXmlDataStorage>
 </file>
 

</xml_diff>